<commit_message>
fix blink issue and add threading
</commit_message>
<xml_diff>
--- a/20026427.docx
+++ b/20026427.docx
@@ -234,7 +234,7 @@
             </w:rPr>
             <w:fldChar w:fldCharType="separate"/>
           </w:r>
-          <w:hyperlink w:anchor="_Toc92921414" w:history="1">
+          <w:hyperlink w:anchor="_Toc92981395" w:history="1">
             <w:r>
               <w:rPr>
                 <w:rStyle w:val="Hyperlink"/>
@@ -261,7 +261,7 @@
                 <w:noProof/>
                 <w:webHidden/>
               </w:rPr>
-              <w:instrText xml:space="preserve"> PAGEREF _Toc92921414 \h </w:instrText>
+              <w:instrText xml:space="preserve"> PAGEREF _Toc92981395 \h </w:instrText>
             </w:r>
             <w:r>
               <w:rPr>
@@ -310,7 +310,7 @@
               <w:lang w:val="en-US" w:eastAsia="en-US"/>
             </w:rPr>
           </w:pPr>
-          <w:hyperlink w:anchor="_Toc92921415" w:history="1">
+          <w:hyperlink w:anchor="_Toc92981396" w:history="1">
             <w:r>
               <w:rPr>
                 <w:rStyle w:val="Hyperlink"/>
@@ -337,7 +337,7 @@
                 <w:noProof/>
                 <w:webHidden/>
               </w:rPr>
-              <w:instrText xml:space="preserve"> PAGEREF _Toc92921415 \h </w:instrText>
+              <w:instrText xml:space="preserve"> PAGEREF _Toc92981396 \h </w:instrText>
             </w:r>
             <w:r>
               <w:rPr>
@@ -386,7 +386,7 @@
               <w:lang w:val="en-US" w:eastAsia="en-US"/>
             </w:rPr>
           </w:pPr>
-          <w:hyperlink w:anchor="_Toc92921416" w:history="1">
+          <w:hyperlink w:anchor="_Toc92981397" w:history="1">
             <w:r>
               <w:rPr>
                 <w:rStyle w:val="Hyperlink"/>
@@ -413,7 +413,7 @@
                 <w:noProof/>
                 <w:webHidden/>
               </w:rPr>
-              <w:instrText xml:space="preserve"> PAGEREF _Toc92921416 \h </w:instrText>
+              <w:instrText xml:space="preserve"> PAGEREF _Toc92981397 \h </w:instrText>
             </w:r>
             <w:r>
               <w:rPr>
@@ -460,7 +460,7 @@
               <w:lang w:val="en-US" w:eastAsia="en-US"/>
             </w:rPr>
           </w:pPr>
-          <w:hyperlink w:anchor="_Toc92921417" w:history="1">
+          <w:hyperlink w:anchor="_Toc92981398" w:history="1">
             <w:r>
               <w:rPr>
                 <w:rStyle w:val="Hyperlink"/>
@@ -487,7 +487,7 @@
                 <w:noProof/>
                 <w:webHidden/>
               </w:rPr>
-              <w:instrText xml:space="preserve"> PAGEREF _Toc92921417 \h </w:instrText>
+              <w:instrText xml:space="preserve"> PAGEREF _Toc92981398 \h </w:instrText>
             </w:r>
             <w:r>
               <w:rPr>
@@ -534,7 +534,7 @@
               <w:lang w:val="en-US" w:eastAsia="en-US"/>
             </w:rPr>
           </w:pPr>
-          <w:hyperlink w:anchor="_Toc92921418" w:history="1">
+          <w:hyperlink w:anchor="_Toc92981399" w:history="1">
             <w:r>
               <w:rPr>
                 <w:rStyle w:val="Hyperlink"/>
@@ -561,7 +561,7 @@
                 <w:noProof/>
                 <w:webHidden/>
               </w:rPr>
-              <w:instrText xml:space="preserve"> PAGEREF _Toc92921418 \h </w:instrText>
+              <w:instrText xml:space="preserve"> PAGEREF _Toc92981399 \h </w:instrText>
             </w:r>
             <w:r>
               <w:rPr>
@@ -608,7 +608,7 @@
               <w:lang w:val="en-US" w:eastAsia="en-US"/>
             </w:rPr>
           </w:pPr>
-          <w:hyperlink w:anchor="_Toc92921419" w:history="1">
+          <w:hyperlink w:anchor="_Toc92981400" w:history="1">
             <w:r>
               <w:rPr>
                 <w:rStyle w:val="Hyperlink"/>
@@ -635,7 +635,7 @@
                 <w:noProof/>
                 <w:webHidden/>
               </w:rPr>
-              <w:instrText xml:space="preserve"> PAGEREF _Toc92921419 \h </w:instrText>
+              <w:instrText xml:space="preserve"> PAGEREF _Toc92981400 \h </w:instrText>
             </w:r>
             <w:r>
               <w:rPr>
@@ -684,13 +684,13 @@
               <w:lang w:val="en-US" w:eastAsia="en-US"/>
             </w:rPr>
           </w:pPr>
-          <w:hyperlink w:anchor="_Toc92921420" w:history="1">
+          <w:hyperlink w:anchor="_Toc92981401" w:history="1">
             <w:r>
               <w:rPr>
                 <w:rStyle w:val="Hyperlink"/>
                 <w:noProof/>
               </w:rPr>
-              <w:t>Requirements</w:t>
+              <w:t>Hardware Requirements</w:t>
             </w:r>
             <w:r>
               <w:rPr>
@@ -711,7 +711,7 @@
                 <w:noProof/>
                 <w:webHidden/>
               </w:rPr>
-              <w:instrText xml:space="preserve"> PAGEREF _Toc92921420 \h </w:instrText>
+              <w:instrText xml:space="preserve"> PAGEREF _Toc92981401 \h </w:instrText>
             </w:r>
             <w:r>
               <w:rPr>
@@ -731,7 +731,7 @@
                 <w:noProof/>
                 <w:webHidden/>
               </w:rPr>
-              <w:t>4</w:t>
+              <w:t>5</w:t>
             </w:r>
             <w:r>
               <w:rPr>
@@ -760,13 +760,13 @@
               <w:lang w:val="en-US" w:eastAsia="en-US"/>
             </w:rPr>
           </w:pPr>
-          <w:hyperlink w:anchor="_Toc92921421" w:history="1">
+          <w:hyperlink w:anchor="_Toc92981402" w:history="1">
             <w:r>
               <w:rPr>
                 <w:rStyle w:val="Hyperlink"/>
                 <w:noProof/>
               </w:rPr>
-              <w:t>Methodology</w:t>
+              <w:t>Software Implementation</w:t>
             </w:r>
             <w:r>
               <w:rPr>
@@ -787,7 +787,7 @@
                 <w:noProof/>
                 <w:webHidden/>
               </w:rPr>
-              <w:instrText xml:space="preserve"> PAGEREF _Toc92921421 \h </w:instrText>
+              <w:instrText xml:space="preserve"> PAGEREF _Toc92981402 \h </w:instrText>
             </w:r>
             <w:r>
               <w:rPr>
@@ -807,7 +807,7 @@
                 <w:noProof/>
                 <w:webHidden/>
               </w:rPr>
-              <w:t>4</w:t>
+              <w:t>6</w:t>
             </w:r>
             <w:r>
               <w:rPr>
@@ -820,13 +820,14 @@
         </w:p>
         <w:p>
           <w:pPr>
-            <w:pStyle w:val="TOC2"/>
+            <w:pStyle w:val="TOC3"/>
             <w:tabs>
               <w:tab w:val="right" w:leader="dot" w:pos="9350"/>
             </w:tabs>
             <w:rPr>
               <w:rFonts w:eastAsiaTheme="minorEastAsia" w:cstheme="minorBidi"/>
-              <w:smallCaps w:val="0"/>
+              <w:i w:val="0"/>
+              <w:iCs w:val="0"/>
               <w:noProof/>
               <w:color w:val="auto"/>
               <w:sz w:val="24"/>
@@ -834,13 +835,13 @@
               <w:lang w:val="en-US" w:eastAsia="en-US"/>
             </w:rPr>
           </w:pPr>
-          <w:hyperlink w:anchor="_Toc92921422" w:history="1">
+          <w:hyperlink w:anchor="_Toc92981403" w:history="1">
             <w:r>
               <w:rPr>
                 <w:rStyle w:val="Hyperlink"/>
                 <w:noProof/>
               </w:rPr>
-              <w:t>Hardware Implementation</w:t>
+              <w:t>Message Queue Telemetry Transport (MQTT) Message Broker</w:t>
             </w:r>
             <w:r>
               <w:rPr>
@@ -861,7 +862,7 @@
                 <w:noProof/>
                 <w:webHidden/>
               </w:rPr>
-              <w:instrText xml:space="preserve"> PAGEREF _Toc92921422 \h </w:instrText>
+              <w:instrText xml:space="preserve"> PAGEREF _Toc92981403 \h </w:instrText>
             </w:r>
             <w:r>
               <w:rPr>
@@ -881,7 +882,7 @@
                 <w:noProof/>
                 <w:webHidden/>
               </w:rPr>
-              <w:t>4</w:t>
+              <w:t>6</w:t>
             </w:r>
             <w:r>
               <w:rPr>
@@ -894,13 +895,14 @@
         </w:p>
         <w:p>
           <w:pPr>
-            <w:pStyle w:val="TOC2"/>
+            <w:pStyle w:val="TOC3"/>
             <w:tabs>
               <w:tab w:val="right" w:leader="dot" w:pos="9350"/>
             </w:tabs>
             <w:rPr>
               <w:rFonts w:eastAsiaTheme="minorEastAsia" w:cstheme="minorBidi"/>
-              <w:smallCaps w:val="0"/>
+              <w:i w:val="0"/>
+              <w:iCs w:val="0"/>
               <w:noProof/>
               <w:color w:val="auto"/>
               <w:sz w:val="24"/>
@@ -908,13 +910,14 @@
               <w:lang w:val="en-US" w:eastAsia="en-US"/>
             </w:rPr>
           </w:pPr>
-          <w:hyperlink w:anchor="_Toc92921423" w:history="1">
+          <w:hyperlink w:anchor="_Toc92981404" w:history="1">
             <w:r>
               <w:rPr>
                 <w:rStyle w:val="Hyperlink"/>
                 <w:noProof/>
-              </w:rPr>
-              <w:t>Software Implementation</w:t>
+                <w:lang w:val="en-US"/>
+              </w:rPr>
+              <w:t>Python Program</w:t>
             </w:r>
             <w:r>
               <w:rPr>
@@ -935,7 +938,7 @@
                 <w:noProof/>
                 <w:webHidden/>
               </w:rPr>
-              <w:instrText xml:space="preserve"> PAGEREF _Toc92921423 \h </w:instrText>
+              <w:instrText xml:space="preserve"> PAGEREF _Toc92981404 \h </w:instrText>
             </w:r>
             <w:r>
               <w:rPr>
@@ -955,7 +958,7 @@
                 <w:noProof/>
                 <w:webHidden/>
               </w:rPr>
-              <w:t>4</w:t>
+              <w:t>6</w:t>
             </w:r>
             <w:r>
               <w:rPr>
@@ -984,7 +987,7 @@
               <w:lang w:val="en-US" w:eastAsia="en-US"/>
             </w:rPr>
           </w:pPr>
-          <w:hyperlink w:anchor="_Toc92921424" w:history="1">
+          <w:hyperlink w:anchor="_Toc92981405" w:history="1">
             <w:r>
               <w:rPr>
                 <w:rStyle w:val="Hyperlink"/>
@@ -1011,7 +1014,7 @@
                 <w:noProof/>
                 <w:webHidden/>
               </w:rPr>
-              <w:instrText xml:space="preserve"> PAGEREF _Toc92921424 \h </w:instrText>
+              <w:instrText xml:space="preserve"> PAGEREF _Toc92981405 \h </w:instrText>
             </w:r>
             <w:r>
               <w:rPr>
@@ -1031,7 +1034,7 @@
                 <w:noProof/>
                 <w:webHidden/>
               </w:rPr>
-              <w:t>4</w:t>
+              <w:t>8</w:t>
             </w:r>
             <w:r>
               <w:rPr>
@@ -1060,7 +1063,7 @@
               <w:lang w:val="en-US" w:eastAsia="en-US"/>
             </w:rPr>
           </w:pPr>
-          <w:hyperlink w:anchor="_Toc92921425" w:history="1">
+          <w:hyperlink w:anchor="_Toc92981406" w:history="1">
             <w:r>
               <w:rPr>
                 <w:rStyle w:val="Hyperlink"/>
@@ -1087,7 +1090,7 @@
                 <w:noProof/>
                 <w:webHidden/>
               </w:rPr>
-              <w:instrText xml:space="preserve"> PAGEREF _Toc92921425 \h </w:instrText>
+              <w:instrText xml:space="preserve"> PAGEREF _Toc92981406 \h </w:instrText>
             </w:r>
             <w:r>
               <w:rPr>
@@ -1107,7 +1110,7 @@
                 <w:noProof/>
                 <w:webHidden/>
               </w:rPr>
-              <w:t>5</w:t>
+              <w:t>10</w:t>
             </w:r>
             <w:r>
               <w:rPr>
@@ -1136,7 +1139,7 @@
               <w:lang w:val="en-US" w:eastAsia="en-US"/>
             </w:rPr>
           </w:pPr>
-          <w:hyperlink w:anchor="_Toc92921426" w:history="1">
+          <w:hyperlink w:anchor="_Toc92981407" w:history="1">
             <w:r>
               <w:rPr>
                 <w:rStyle w:val="Hyperlink"/>
@@ -1163,7 +1166,7 @@
                 <w:noProof/>
                 <w:webHidden/>
               </w:rPr>
-              <w:instrText xml:space="preserve"> PAGEREF _Toc92921426 \h </w:instrText>
+              <w:instrText xml:space="preserve"> PAGEREF _Toc92981407 \h </w:instrText>
             </w:r>
             <w:r>
               <w:rPr>
@@ -1183,7 +1186,451 @@
                 <w:noProof/>
                 <w:webHidden/>
               </w:rPr>
-              <w:t>5</w:t>
+              <w:t>10</w:t>
+            </w:r>
+            <w:r>
+              <w:rPr>
+                <w:noProof/>
+                <w:webHidden/>
+              </w:rPr>
+              <w:fldChar w:fldCharType="end"/>
+            </w:r>
+          </w:hyperlink>
+        </w:p>
+        <w:p>
+          <w:pPr>
+            <w:pStyle w:val="TOC2"/>
+            <w:tabs>
+              <w:tab w:val="right" w:leader="dot" w:pos="9350"/>
+            </w:tabs>
+            <w:rPr>
+              <w:rFonts w:eastAsiaTheme="minorEastAsia" w:cstheme="minorBidi"/>
+              <w:smallCaps w:val="0"/>
+              <w:noProof/>
+              <w:color w:val="auto"/>
+              <w:sz w:val="24"/>
+              <w:szCs w:val="24"/>
+              <w:lang w:val="en-US" w:eastAsia="en-US"/>
+            </w:rPr>
+          </w:pPr>
+          <w:hyperlink w:anchor="_Toc92981408" w:history="1">
+            <w:r>
+              <w:rPr>
+                <w:rStyle w:val="Hyperlink"/>
+                <w:noProof/>
+              </w:rPr>
+              <w:t>Source Codes</w:t>
+            </w:r>
+            <w:r>
+              <w:rPr>
+                <w:noProof/>
+                <w:webHidden/>
+              </w:rPr>
+              <w:tab/>
+            </w:r>
+            <w:r>
+              <w:rPr>
+                <w:noProof/>
+                <w:webHidden/>
+              </w:rPr>
+              <w:fldChar w:fldCharType="begin"/>
+            </w:r>
+            <w:r>
+              <w:rPr>
+                <w:noProof/>
+                <w:webHidden/>
+              </w:rPr>
+              <w:instrText xml:space="preserve"> PAGEREF _Toc92981408 \h </w:instrText>
+            </w:r>
+            <w:r>
+              <w:rPr>
+                <w:noProof/>
+                <w:webHidden/>
+              </w:rPr>
+            </w:r>
+            <w:r>
+              <w:rPr>
+                <w:noProof/>
+                <w:webHidden/>
+              </w:rPr>
+              <w:fldChar w:fldCharType="separate"/>
+            </w:r>
+            <w:r>
+              <w:rPr>
+                <w:noProof/>
+                <w:webHidden/>
+              </w:rPr>
+              <w:t>10</w:t>
+            </w:r>
+            <w:r>
+              <w:rPr>
+                <w:noProof/>
+                <w:webHidden/>
+              </w:rPr>
+              <w:fldChar w:fldCharType="end"/>
+            </w:r>
+          </w:hyperlink>
+        </w:p>
+        <w:p>
+          <w:pPr>
+            <w:pStyle w:val="TOC2"/>
+            <w:tabs>
+              <w:tab w:val="right" w:leader="dot" w:pos="9350"/>
+            </w:tabs>
+            <w:rPr>
+              <w:rFonts w:eastAsiaTheme="minorEastAsia" w:cstheme="minorBidi"/>
+              <w:smallCaps w:val="0"/>
+              <w:noProof/>
+              <w:color w:val="auto"/>
+              <w:sz w:val="24"/>
+              <w:szCs w:val="24"/>
+              <w:lang w:val="en-US" w:eastAsia="en-US"/>
+            </w:rPr>
+          </w:pPr>
+          <w:hyperlink w:anchor="_Toc92981409" w:history="1">
+            <w:r>
+              <w:rPr>
+                <w:rStyle w:val="Hyperlink"/>
+                <w:noProof/>
+              </w:rPr>
+              <w:t>Traffic Light Control</w:t>
+            </w:r>
+            <w:r>
+              <w:rPr>
+                <w:noProof/>
+                <w:webHidden/>
+              </w:rPr>
+              <w:tab/>
+            </w:r>
+            <w:r>
+              <w:rPr>
+                <w:noProof/>
+                <w:webHidden/>
+              </w:rPr>
+              <w:fldChar w:fldCharType="begin"/>
+            </w:r>
+            <w:r>
+              <w:rPr>
+                <w:noProof/>
+                <w:webHidden/>
+              </w:rPr>
+              <w:instrText xml:space="preserve"> PAGEREF _Toc92981409 \h </w:instrText>
+            </w:r>
+            <w:r>
+              <w:rPr>
+                <w:noProof/>
+                <w:webHidden/>
+              </w:rPr>
+            </w:r>
+            <w:r>
+              <w:rPr>
+                <w:noProof/>
+                <w:webHidden/>
+              </w:rPr>
+              <w:fldChar w:fldCharType="separate"/>
+            </w:r>
+            <w:r>
+              <w:rPr>
+                <w:noProof/>
+                <w:webHidden/>
+              </w:rPr>
+              <w:t>10</w:t>
+            </w:r>
+            <w:r>
+              <w:rPr>
+                <w:noProof/>
+                <w:webHidden/>
+              </w:rPr>
+              <w:fldChar w:fldCharType="end"/>
+            </w:r>
+          </w:hyperlink>
+        </w:p>
+        <w:p>
+          <w:pPr>
+            <w:pStyle w:val="TOC2"/>
+            <w:tabs>
+              <w:tab w:val="right" w:leader="dot" w:pos="9350"/>
+            </w:tabs>
+            <w:rPr>
+              <w:rFonts w:eastAsiaTheme="minorEastAsia" w:cstheme="minorBidi"/>
+              <w:smallCaps w:val="0"/>
+              <w:noProof/>
+              <w:color w:val="auto"/>
+              <w:sz w:val="24"/>
+              <w:szCs w:val="24"/>
+              <w:lang w:val="en-US" w:eastAsia="en-US"/>
+            </w:rPr>
+          </w:pPr>
+          <w:hyperlink w:anchor="_Toc92981410" w:history="1">
+            <w:r>
+              <w:rPr>
+                <w:rStyle w:val="Hyperlink"/>
+                <w:noProof/>
+              </w:rPr>
+              <w:t>MQTT Subscriber</w:t>
+            </w:r>
+            <w:r>
+              <w:rPr>
+                <w:noProof/>
+                <w:webHidden/>
+              </w:rPr>
+              <w:tab/>
+            </w:r>
+            <w:r>
+              <w:rPr>
+                <w:noProof/>
+                <w:webHidden/>
+              </w:rPr>
+              <w:fldChar w:fldCharType="begin"/>
+            </w:r>
+            <w:r>
+              <w:rPr>
+                <w:noProof/>
+                <w:webHidden/>
+              </w:rPr>
+              <w:instrText xml:space="preserve"> PAGEREF _Toc92981410 \h </w:instrText>
+            </w:r>
+            <w:r>
+              <w:rPr>
+                <w:noProof/>
+                <w:webHidden/>
+              </w:rPr>
+            </w:r>
+            <w:r>
+              <w:rPr>
+                <w:noProof/>
+                <w:webHidden/>
+              </w:rPr>
+              <w:fldChar w:fldCharType="separate"/>
+            </w:r>
+            <w:r>
+              <w:rPr>
+                <w:noProof/>
+                <w:webHidden/>
+              </w:rPr>
+              <w:t>10</w:t>
+            </w:r>
+            <w:r>
+              <w:rPr>
+                <w:noProof/>
+                <w:webHidden/>
+              </w:rPr>
+              <w:fldChar w:fldCharType="end"/>
+            </w:r>
+          </w:hyperlink>
+        </w:p>
+        <w:p>
+          <w:pPr>
+            <w:pStyle w:val="TOC2"/>
+            <w:tabs>
+              <w:tab w:val="right" w:leader="dot" w:pos="9350"/>
+            </w:tabs>
+            <w:rPr>
+              <w:rFonts w:eastAsiaTheme="minorEastAsia" w:cstheme="minorBidi"/>
+              <w:smallCaps w:val="0"/>
+              <w:noProof/>
+              <w:color w:val="auto"/>
+              <w:sz w:val="24"/>
+              <w:szCs w:val="24"/>
+              <w:lang w:val="en-US" w:eastAsia="en-US"/>
+            </w:rPr>
+          </w:pPr>
+          <w:hyperlink w:anchor="_Toc92981411" w:history="1">
+            <w:r>
+              <w:rPr>
+                <w:rStyle w:val="Hyperlink"/>
+                <w:noProof/>
+              </w:rPr>
+              <w:t>MQTT Publisher</w:t>
+            </w:r>
+            <w:r>
+              <w:rPr>
+                <w:noProof/>
+                <w:webHidden/>
+              </w:rPr>
+              <w:tab/>
+            </w:r>
+            <w:r>
+              <w:rPr>
+                <w:noProof/>
+                <w:webHidden/>
+              </w:rPr>
+              <w:fldChar w:fldCharType="begin"/>
+            </w:r>
+            <w:r>
+              <w:rPr>
+                <w:noProof/>
+                <w:webHidden/>
+              </w:rPr>
+              <w:instrText xml:space="preserve"> PAGEREF _Toc92981411 \h </w:instrText>
+            </w:r>
+            <w:r>
+              <w:rPr>
+                <w:noProof/>
+                <w:webHidden/>
+              </w:rPr>
+            </w:r>
+            <w:r>
+              <w:rPr>
+                <w:noProof/>
+                <w:webHidden/>
+              </w:rPr>
+              <w:fldChar w:fldCharType="separate"/>
+            </w:r>
+            <w:r>
+              <w:rPr>
+                <w:noProof/>
+                <w:webHidden/>
+              </w:rPr>
+              <w:t>11</w:t>
+            </w:r>
+            <w:r>
+              <w:rPr>
+                <w:noProof/>
+                <w:webHidden/>
+              </w:rPr>
+              <w:fldChar w:fldCharType="end"/>
+            </w:r>
+          </w:hyperlink>
+        </w:p>
+        <w:p>
+          <w:pPr>
+            <w:pStyle w:val="TOC2"/>
+            <w:tabs>
+              <w:tab w:val="right" w:leader="dot" w:pos="9350"/>
+            </w:tabs>
+            <w:rPr>
+              <w:rFonts w:eastAsiaTheme="minorEastAsia" w:cstheme="minorBidi"/>
+              <w:smallCaps w:val="0"/>
+              <w:noProof/>
+              <w:color w:val="auto"/>
+              <w:sz w:val="24"/>
+              <w:szCs w:val="24"/>
+              <w:lang w:val="en-US" w:eastAsia="en-US"/>
+            </w:rPr>
+          </w:pPr>
+          <w:hyperlink w:anchor="_Toc92981412" w:history="1">
+            <w:r>
+              <w:rPr>
+                <w:rStyle w:val="Hyperlink"/>
+                <w:noProof/>
+              </w:rPr>
+              <w:t>Main flow</w:t>
+            </w:r>
+            <w:r>
+              <w:rPr>
+                <w:noProof/>
+                <w:webHidden/>
+              </w:rPr>
+              <w:tab/>
+            </w:r>
+            <w:r>
+              <w:rPr>
+                <w:noProof/>
+                <w:webHidden/>
+              </w:rPr>
+              <w:fldChar w:fldCharType="begin"/>
+            </w:r>
+            <w:r>
+              <w:rPr>
+                <w:noProof/>
+                <w:webHidden/>
+              </w:rPr>
+              <w:instrText xml:space="preserve"> PAGEREF _Toc92981412 \h </w:instrText>
+            </w:r>
+            <w:r>
+              <w:rPr>
+                <w:noProof/>
+                <w:webHidden/>
+              </w:rPr>
+            </w:r>
+            <w:r>
+              <w:rPr>
+                <w:noProof/>
+                <w:webHidden/>
+              </w:rPr>
+              <w:fldChar w:fldCharType="separate"/>
+            </w:r>
+            <w:r>
+              <w:rPr>
+                <w:noProof/>
+                <w:webHidden/>
+              </w:rPr>
+              <w:t>12</w:t>
+            </w:r>
+            <w:r>
+              <w:rPr>
+                <w:noProof/>
+                <w:webHidden/>
+              </w:rPr>
+              <w:fldChar w:fldCharType="end"/>
+            </w:r>
+          </w:hyperlink>
+        </w:p>
+        <w:p>
+          <w:pPr>
+            <w:pStyle w:val="TOC2"/>
+            <w:tabs>
+              <w:tab w:val="right" w:leader="dot" w:pos="9350"/>
+            </w:tabs>
+            <w:rPr>
+              <w:rFonts w:eastAsiaTheme="minorEastAsia" w:cstheme="minorBidi"/>
+              <w:smallCaps w:val="0"/>
+              <w:noProof/>
+              <w:color w:val="auto"/>
+              <w:sz w:val="24"/>
+              <w:szCs w:val="24"/>
+              <w:lang w:val="en-US" w:eastAsia="en-US"/>
+            </w:rPr>
+          </w:pPr>
+          <w:hyperlink w:anchor="_Toc92981413" w:history="1">
+            <w:r>
+              <w:rPr>
+                <w:rStyle w:val="Hyperlink"/>
+                <w:noProof/>
+              </w:rPr>
+              <w:t>Program based on Node-Red</w:t>
+            </w:r>
+            <w:r>
+              <w:rPr>
+                <w:noProof/>
+                <w:webHidden/>
+              </w:rPr>
+              <w:tab/>
+            </w:r>
+            <w:r>
+              <w:rPr>
+                <w:noProof/>
+                <w:webHidden/>
+              </w:rPr>
+              <w:fldChar w:fldCharType="begin"/>
+            </w:r>
+            <w:r>
+              <w:rPr>
+                <w:noProof/>
+                <w:webHidden/>
+              </w:rPr>
+              <w:instrText xml:space="preserve"> PAGEREF _Toc92981413 \h </w:instrText>
+            </w:r>
+            <w:r>
+              <w:rPr>
+                <w:noProof/>
+                <w:webHidden/>
+              </w:rPr>
+            </w:r>
+            <w:r>
+              <w:rPr>
+                <w:noProof/>
+                <w:webHidden/>
+              </w:rPr>
+              <w:fldChar w:fldCharType="separate"/>
+            </w:r>
+            <w:r>
+              <w:rPr>
+                <w:noProof/>
+                <w:webHidden/>
+              </w:rPr>
+              <w:t>12</w:t>
             </w:r>
             <w:r>
               <w:rPr>
@@ -1212,7 +1659,7 @@
               <w:lang w:val="en-US" w:eastAsia="en-US"/>
             </w:rPr>
           </w:pPr>
-          <w:hyperlink w:anchor="_Toc92921427" w:history="1">
+          <w:hyperlink w:anchor="_Toc92981414" w:history="1">
             <w:r>
               <w:rPr>
                 <w:rStyle w:val="Hyperlink"/>
@@ -1239,7 +1686,7 @@
                 <w:noProof/>
                 <w:webHidden/>
               </w:rPr>
-              <w:instrText xml:space="preserve"> PAGEREF _Toc92921427 \h </w:instrText>
+              <w:instrText xml:space="preserve"> PAGEREF _Toc92981414 \h </w:instrText>
             </w:r>
             <w:r>
               <w:rPr>
@@ -1259,7 +1706,7 @@
                 <w:noProof/>
                 <w:webHidden/>
               </w:rPr>
-              <w:t>6</w:t>
+              <w:t>13</w:t>
             </w:r>
             <w:r>
               <w:rPr>
@@ -1297,7 +1744,7 @@
         <w:pStyle w:val="Heading1"/>
         <w:ind w:firstLine="0"/>
       </w:pPr>
-      <w:bookmarkStart w:id="0" w:name="_Toc92921414"/>
+      <w:bookmarkStart w:id="0" w:name="_Toc92981395"/>
       <w:r>
         <w:lastRenderedPageBreak/>
         <w:t>Introduction</w:t>
@@ -1392,21 +1839,9 @@
     </w:p>
     <w:p>
       <w:r>
-        <w:t>In the UK, the future of motoring is set to be electric as the country has set to transition to electric vehicles by 2030</w:t>
-      </w:r>
-      <w:r>
-        <w:t xml:space="preserve"> outlined by British Prime Minister Boris Johnson in his “Ten-point” climate plan dubbed the “Green Industrial Revolution” which is worth </w:t>
-      </w:r>
-      <w:r>
-        <w:rPr>
-          <w:lang w:val="en-US"/>
-        </w:rPr>
-        <w:t>£12 billion</w:t>
-      </w:r>
-      <w:r>
-        <w:rPr>
-          <w:lang w:val="en-US"/>
-        </w:rPr>
+        <w:t>The future of motoring in the United Kingdom is destined to be electric, as British Prime Minister Boris Johnson detailed in his "Ten-point" climate plan dubbed the "Green Industrial Revolution," which is worth £12 billion, that the country will migrate to electric vehicles by 2030</w:t>
+      </w:r>
+      <w:r>
         <w:t xml:space="preserve"> </w:t>
       </w:r>
       <w:r>
@@ -1446,7 +1881,13 @@
     </w:p>
     <w:p>
       <w:r>
-        <w:t>In May of 2021, UK’s first driverless bus takes to the streets in a new tr</w:t>
+        <w:t xml:space="preserve">In May of 2021, </w:t>
+      </w:r>
+      <w:r>
+        <w:t>“</w:t>
+      </w:r>
+      <w:r>
+        <w:t>UK’s first driverless bus takes to the streets in a new tr</w:t>
       </w:r>
       <w:r>
         <w:t>ia</w:t>
@@ -1455,6 +1896,9 @@
         <w:t>l in Cambridge</w:t>
       </w:r>
       <w:r>
+        <w:t>”</w:t>
+      </w:r>
+      <w:r>
         <w:t xml:space="preserve"> </w:t>
       </w:r>
       <w:r>
@@ -1620,7 +2064,7 @@
       <w:pPr>
         <w:pStyle w:val="Heading1"/>
       </w:pPr>
-      <w:bookmarkStart w:id="1" w:name="_Toc92921415"/>
+      <w:bookmarkStart w:id="1" w:name="_Toc92981396"/>
       <w:r>
         <w:t>Aims and Objectives.</w:t>
       </w:r>
@@ -1703,7 +2147,7 @@
       <w:pPr>
         <w:pStyle w:val="Heading1"/>
       </w:pPr>
-      <w:bookmarkStart w:id="2" w:name="_Toc92921416"/>
+      <w:bookmarkStart w:id="2" w:name="_Toc92981397"/>
       <w:r>
         <w:t>Literature Review</w:t>
       </w:r>
@@ -1719,11 +2163,9 @@
       <w:r>
         <w:t xml:space="preserve"> today’s traditional traffic control system, smart </w:t>
       </w:r>
-      <w:proofErr w:type="gramStart"/>
-      <w:r>
-        <w:t>cities</w:t>
-      </w:r>
-      <w:proofErr w:type="gramEnd"/>
+      <w:r>
+        <w:t>cities,</w:t>
+      </w:r>
       <w:r>
         <w:t xml:space="preserve"> and the use of</w:t>
       </w:r>
@@ -1745,7 +2187,7 @@
       <w:pPr>
         <w:pStyle w:val="Heading2"/>
       </w:pPr>
-      <w:bookmarkStart w:id="3" w:name="_Toc92921417"/>
+      <w:bookmarkStart w:id="3" w:name="_Toc92981398"/>
       <w:r>
         <w:t>Traditional Traffic Light Control System</w:t>
       </w:r>
@@ -1753,13 +2195,10 @@
     </w:p>
     <w:p>
       <w:r>
-        <w:t xml:space="preserve">Traffic </w:t>
-      </w:r>
-      <w:r>
-        <w:t>light signals, also known as stoplights are signalling devices position</w:t>
-      </w:r>
-      <w:r>
-        <w:t xml:space="preserve">ed at road intersections, pedestrian crossings and other locations to control the flow of traffic </w:t>
+        <w:t>Traffic lights or stop lights as known in some places are signalling devices used to control traffic flow at road intersections, pedestrian crossings and other locations</w:t>
+      </w:r>
+      <w:r>
+        <w:t xml:space="preserve"> </w:t>
       </w:r>
       <w:r>
         <w:fldChar w:fldCharType="begin"/>
@@ -1785,7 +2224,7 @@
     </w:p>
     <w:p>
       <w:r>
-        <w:t>Traffic lights were internationally standardized by the Vienna Convention on Road Signs and Signals</w:t>
+        <w:t>International standards for traffic signals were set by the Vienna Convention on Road Signs and Signals</w:t>
       </w:r>
       <w:r>
         <w:t xml:space="preserve"> </w:t>
@@ -1809,10 +2248,10 @@
         <w:fldChar w:fldCharType="end"/>
       </w:r>
       <w:r>
-        <w:t>. Acc</w:t>
-      </w:r>
-      <w:r>
-        <w:t xml:space="preserve">ording to </w:t>
+        <w:t xml:space="preserve">. </w:t>
+      </w:r>
+      <w:r>
+        <w:t xml:space="preserve">The traffic lights, according to </w:t>
       </w:r>
       <w:proofErr w:type="spellStart"/>
       <w:r>
@@ -1820,10 +2259,10 @@
       </w:r>
       <w:proofErr w:type="spellEnd"/>
       <w:r>
-        <w:t>, the traffic lights alternate the right of way to road users using</w:t>
-      </w:r>
-      <w:r>
-        <w:t xml:space="preserve"> illuminating lamps of three standard colours:</w:t>
+        <w:t>, alternate the right of way to road users using three standard colours of lighting lamps</w:t>
+      </w:r>
+      <w:r>
+        <w:t>:</w:t>
       </w:r>
     </w:p>
     <w:p>
@@ -1835,13 +2274,13 @@
         </w:numPr>
       </w:pPr>
       <w:r>
-        <w:t>Red light – Stops all traffic from proceeding.</w:t>
-      </w:r>
-      <w:r>
-        <w:t xml:space="preserve"> A red light indicates all traffic movements should stop</w:t>
-      </w:r>
-      <w:r>
-        <w:t xml:space="preserve"> and usually safe for pedestrians to cross.</w:t>
+        <w:t xml:space="preserve">Red light – </w:t>
+      </w:r>
+      <w:r>
+        <w:t>A red light means all vehicles should come to a halt and it is normally safe for pedestrians to cross</w:t>
+      </w:r>
+      <w:r>
+        <w:t>.</w:t>
       </w:r>
     </w:p>
     <w:p>
@@ -1853,13 +2292,17 @@
         </w:numPr>
       </w:pPr>
       <w:r>
-        <w:t xml:space="preserve">Amber light (also known as </w:t>
-      </w:r>
-      <w:proofErr w:type="gramStart"/>
-      <w:r>
-        <w:t>Orange</w:t>
-      </w:r>
-      <w:proofErr w:type="gramEnd"/>
+        <w:t>Amber light (</w:t>
+      </w:r>
+      <w:r>
+        <w:t>or</w:t>
+      </w:r>
+      <w:r>
+        <w:t xml:space="preserve"> </w:t>
+      </w:r>
+      <w:r>
+        <w:t>orange</w:t>
+      </w:r>
       <w:r>
         <w:t xml:space="preserve"> light) </w:t>
       </w:r>
@@ -1870,10 +2313,22 @@
         <w:t xml:space="preserve"> </w:t>
       </w:r>
       <w:r>
-        <w:t>It is a warning light that tells the users that the signal is about to change</w:t>
-      </w:r>
-      <w:r>
-        <w:t xml:space="preserve"> to either red (stop) or green (go).</w:t>
+        <w:t xml:space="preserve">This is a warning light that indicates that the </w:t>
+      </w:r>
+      <w:r>
+        <w:t>traffic light</w:t>
+      </w:r>
+      <w:r>
+        <w:t xml:space="preserve"> is going to change </w:t>
+      </w:r>
+      <w:r>
+        <w:t>between</w:t>
+      </w:r>
+      <w:r>
+        <w:t xml:space="preserve"> red (stop) to green (continue) (go)</w:t>
+      </w:r>
+      <w:r>
+        <w:t>.</w:t>
       </w:r>
     </w:p>
     <w:p>
@@ -1918,7 +2373,7 @@
         <w:pStyle w:val="Heading2"/>
         <w:ind w:firstLine="0"/>
       </w:pPr>
-      <w:bookmarkStart w:id="4" w:name="_Toc92921418"/>
+      <w:bookmarkStart w:id="4" w:name="_Toc92981399"/>
       <w:r>
         <w:t>Smart Cities</w:t>
       </w:r>
@@ -1930,13 +2385,7 @@
         <w:ind w:left="545" w:firstLine="0"/>
       </w:pPr>
       <w:r>
-        <w:t>A smart city could be defined as “</w:t>
-      </w:r>
-      <w:r>
-        <w:t>The use of Smart Computing technologies to make the critical infrastructure components and services of a city which includes city administration, education, healthcare, public safety, real estate, transportation and utilities</w:t>
-      </w:r>
-      <w:r>
-        <w:t xml:space="preserve"> more intelligent, interconnected and efficient” </w:t>
+        <w:t xml:space="preserve">A smart city is defined as the use of Smart Computing technologies to improve the intelligence, interconnection, and efficiency of a city's critical infrastructure components and services, which include city administration, education, healthcare, public safety, real estate, transportation, and utilities. </w:t>
       </w:r>
       <w:r>
         <w:fldChar w:fldCharType="begin"/>
@@ -1968,7 +2417,7 @@
         <w:pStyle w:val="Heading2"/>
         <w:ind w:firstLine="0"/>
       </w:pPr>
-      <w:bookmarkStart w:id="5" w:name="_Toc92921419"/>
+      <w:bookmarkStart w:id="5" w:name="_Toc92981400"/>
       <w:r>
         <w:t>Internet of Things (IoT)</w:t>
       </w:r>
@@ -1980,57 +2429,7 @@
         <w:ind w:left="545" w:firstLine="0"/>
       </w:pPr>
       <w:r>
-        <w:t xml:space="preserve">There is no textbook or distinct definition for Internet of Things, but IoT is coined from two words, “Internet” and “Things”. The internet is a global system of interconnected computer networks that uses the standard Internet Protocol suite (TCP/IP) to serve billions of </w:t>
-      </w:r>
-      <w:proofErr w:type="gramStart"/>
-      <w:r>
-        <w:t>users</w:t>
-      </w:r>
-      <w:proofErr w:type="gramEnd"/>
-      <w:r>
-        <w:t xml:space="preserve"> world worldwide. It is a network of networks that consists of millions of private, public, academic, business and government networks, of a local to global scope, that are linked by a broad array of electronic, wireless and optical networking technologies </w:t>
-      </w:r>
-      <w:r>
-        <w:fldChar w:fldCharType="begin"/>
-      </w:r>
-      <w:r>
-        <w:instrText xml:space="preserve"> ADDIN EN.CITE &lt;EndNote&gt;&lt;Cite&gt;&lt;Author&gt;Nunberg&lt;/Author&gt;&lt;Year&gt;2012&lt;/Year&gt;&lt;IDText&gt;The Advent of the Internet&lt;/IDText&gt;&lt;DisplayText&gt;(Nunberg 2012)&lt;/DisplayText&gt;&lt;record&gt;&lt;titles&gt;&lt;title&gt;The Advent of the Internet&lt;/title&gt;&lt;/titles&gt;&lt;contributors&gt;&lt;authors&gt;&lt;author&gt;Nunberg, G.&lt;/author&gt;&lt;/authors&gt;&lt;/contributors&gt;&lt;added-date format="utc"&gt;1641932503&lt;/added-date&gt;&lt;ref-type name="Generic"&gt;13&lt;/ref-type&gt;&lt;dates&gt;&lt;year&gt;2012&lt;/year&gt;&lt;/dates&gt;&lt;rec-number&gt;1847&lt;/rec-number&gt;&lt;publisher&gt;Open Journal of Applied Sciences&lt;/publisher&gt;&lt;last-updated-date format="utc"&gt;1641932689&lt;/last-updated-date&gt;&lt;/record&gt;&lt;/Cite&gt;&lt;/EndNote&gt;</w:instrText>
-      </w:r>
-      <w:r>
-        <w:fldChar w:fldCharType="separate"/>
-      </w:r>
-      <w:r>
-        <w:rPr>
-          <w:noProof/>
-        </w:rPr>
-        <w:t>(Nunberg 2012)</w:t>
-      </w:r>
-      <w:r>
-        <w:fldChar w:fldCharType="end"/>
-      </w:r>
-      <w:r>
-        <w:t xml:space="preserve">. Things here are the objects we have in the physical or material world </w:t>
-      </w:r>
-      <w:r>
-        <w:fldChar w:fldCharType="begin"/>
-      </w:r>
-      <w:r>
-        <w:instrText xml:space="preserve"> ADDIN EN.CITE &lt;EndNote&gt;&lt;Cite&gt;&lt;Author&gt;Castaño Díaz&lt;/Author&gt;&lt;Year&gt;2013&lt;/Year&gt;&lt;IDText&gt;Defining and characterizing the concept of Internet Meme&lt;/IDText&gt;&lt;DisplayText&gt;(Castaño Díaz 2013)&lt;/DisplayText&gt;&lt;record&gt;&lt;titles&gt;&lt;title&gt;Defining and characterizing the concept of Internet Meme&lt;/title&gt;&lt;secondary-title&gt;Ces Psicología&lt;/secondary-title&gt;&lt;/titles&gt;&lt;pages&gt;82-104&lt;/pages&gt;&lt;number&gt;2&lt;/number&gt;&lt;contributors&gt;&lt;authors&gt;&lt;author&gt;Castaño Díaz, Carlos Mauricio&lt;/author&gt;&lt;/authors&gt;&lt;/contributors&gt;&lt;added-date format="utc"&gt;1641932978&lt;/added-date&gt;&lt;ref-type name="Journal Article"&gt;17&lt;/ref-type&gt;&lt;dates&gt;&lt;year&gt;2013&lt;/year&gt;&lt;/dates&gt;&lt;rec-number&gt;1848&lt;/rec-number&gt;&lt;last-updated-date format="utc"&gt;1641932978&lt;/last-updated-date&gt;&lt;volume&gt;6&lt;/volume&gt;&lt;/record&gt;&lt;/Cite&gt;&lt;/EndNote&gt;</w:instrText>
-      </w:r>
-      <w:r>
-        <w:fldChar w:fldCharType="separate"/>
-      </w:r>
-      <w:r>
-        <w:rPr>
-          <w:noProof/>
-        </w:rPr>
-        <w:t>(Castaño Díaz 2013)</w:t>
-      </w:r>
-      <w:r>
-        <w:fldChar w:fldCharType="end"/>
-      </w:r>
-      <w:r>
-        <w:t xml:space="preserve">. IoT connects these two worlds together by making them able to interact and part of the global or local network. </w:t>
+        <w:t>The Internet of Things (IoT) is a term formed from two words: "Internet" and "Things."</w:t>
       </w:r>
     </w:p>
     <w:p>
@@ -2038,22 +2437,69 @@
         <w:pStyle w:val="ListParagraph"/>
         <w:ind w:left="545" w:firstLine="0"/>
       </w:pPr>
-    </w:p>
-    <w:p>
-      <w:pPr>
-        <w:pStyle w:val="Heading1"/>
-      </w:pPr>
-      <w:bookmarkStart w:id="6" w:name="_Toc92921420"/>
-      <w:r>
-        <w:t>Requirements</w:t>
-      </w:r>
-      <w:bookmarkEnd w:id="6"/>
+      <w:r>
+        <w:t>The internet</w:t>
+      </w:r>
+      <w:r>
+        <w:t xml:space="preserve"> which means</w:t>
+      </w:r>
+      <w:r>
+        <w:t xml:space="preserve"> a global network of interconnected computer networks that provides services to billions of users using the standard Internet Protocol suite (TCP/IP).</w:t>
+      </w:r>
     </w:p>
     <w:p>
       <w:pPr>
         <w:pStyle w:val="ListParagraph"/>
         <w:ind w:left="545" w:firstLine="0"/>
       </w:pPr>
+      <w:r>
+        <w:t>It's a network of networks made up of millions of private, public, academic, business, and government networks that range in size from local to global and are linked by a variety of electronic, wireless, and optical networking technologies</w:t>
+      </w:r>
+      <w:r>
+        <w:t xml:space="preserve"> </w:t>
+      </w:r>
+      <w:r>
+        <w:fldChar w:fldCharType="begin"/>
+      </w:r>
+      <w:r>
+        <w:instrText xml:space="preserve"> ADDIN EN.CITE &lt;EndNote&gt;&lt;Cite&gt;&lt;Author&gt;Nunberg&lt;/Author&gt;&lt;Year&gt;2012&lt;/Year&gt;&lt;IDText&gt;The Advent of the Internet&lt;/IDText&gt;&lt;DisplayText&gt;(Nunberg 2012)&lt;/DisplayText&gt;&lt;record&gt;&lt;titles&gt;&lt;title&gt;The Advent of the Internet&lt;/title&gt;&lt;/titles&gt;&lt;contributors&gt;&lt;authors&gt;&lt;author&gt;Nunberg, G.&lt;/author&gt;&lt;/authors&gt;&lt;/contributors&gt;&lt;added-date format="utc"&gt;1641932503&lt;/added-date&gt;&lt;ref-type name="Generic"&gt;13&lt;/ref-type&gt;&lt;dates&gt;&lt;year&gt;2012&lt;/year&gt;&lt;/dates&gt;&lt;rec-number&gt;1847&lt;/rec-number&gt;&lt;publisher&gt;Open Journal of Applied Sciences&lt;/publisher&gt;&lt;last-updated-date format="utc"&gt;1641932689&lt;/last-updated-date&gt;&lt;/record&gt;&lt;/Cite&gt;&lt;/EndNote&gt;</w:instrText>
+      </w:r>
+      <w:r>
+        <w:fldChar w:fldCharType="separate"/>
+      </w:r>
+      <w:r>
+        <w:rPr>
+          <w:noProof/>
+        </w:rPr>
+        <w:t>(Nunberg 2012)</w:t>
+      </w:r>
+      <w:r>
+        <w:fldChar w:fldCharType="end"/>
+      </w:r>
+      <w:r>
+        <w:t xml:space="preserve">. Things here are the objects we have in the physical or material world </w:t>
+      </w:r>
+      <w:r>
+        <w:fldChar w:fldCharType="begin"/>
+      </w:r>
+      <w:r>
+        <w:instrText xml:space="preserve"> ADDIN EN.CITE &lt;EndNote&gt;&lt;Cite&gt;&lt;Author&gt;Castaño Díaz&lt;/Author&gt;&lt;Year&gt;2013&lt;/Year&gt;&lt;IDText&gt;Defining and characterizing the concept of Internet Meme&lt;/IDText&gt;&lt;DisplayText&gt;(Castaño Díaz 2013)&lt;/DisplayText&gt;&lt;record&gt;&lt;titles&gt;&lt;title&gt;Defining and characterizing the concept of Internet Meme&lt;/title&gt;&lt;secondary-title&gt;Ces Psicología&lt;/secondary-title&gt;&lt;/titles&gt;&lt;pages&gt;82-104&lt;/pages&gt;&lt;number&gt;2&lt;/number&gt;&lt;contributors&gt;&lt;authors&gt;&lt;author&gt;Castaño Díaz, Carlos Mauricio&lt;/author&gt;&lt;/authors&gt;&lt;/contributors&gt;&lt;added-date format="utc"&gt;1641932978&lt;/added-date&gt;&lt;ref-type name="Journal Article"&gt;17&lt;/ref-type&gt;&lt;dates&gt;&lt;year&gt;2013&lt;/year&gt;&lt;/dates&gt;&lt;rec-number&gt;1848&lt;/rec-number&gt;&lt;last-updated-date format="utc"&gt;1641932978&lt;/last-updated-date&gt;&lt;volume&gt;6&lt;/volume&gt;&lt;/record&gt;&lt;/Cite&gt;&lt;/EndNote&gt;</w:instrText>
+      </w:r>
+      <w:r>
+        <w:fldChar w:fldCharType="separate"/>
+      </w:r>
+      <w:r>
+        <w:rPr>
+          <w:noProof/>
+        </w:rPr>
+        <w:t>(Castaño Díaz 2013)</w:t>
+      </w:r>
+      <w:r>
+        <w:fldChar w:fldCharType="end"/>
+      </w:r>
+      <w:r>
+        <w:t xml:space="preserve">. IoT connects these two worlds together by making them able to interact and part of the global or local network. </w:t>
+      </w:r>
     </w:p>
     <w:p>
       <w:pPr>
@@ -2063,67 +2509,835 @@
     </w:p>
     <w:p>
       <w:pPr>
-        <w:pStyle w:val="Heading1"/>
-      </w:pPr>
-      <w:bookmarkStart w:id="7" w:name="_Toc92921421"/>
-      <w:r>
-        <w:t>Methodology</w:t>
-      </w:r>
-      <w:bookmarkEnd w:id="7"/>
-    </w:p>
-    <w:p>
-      <w:pPr>
-        <w:pStyle w:val="Heading2"/>
-      </w:pPr>
-      <w:bookmarkStart w:id="8" w:name="_Toc92921422"/>
-      <w:r>
-        <w:t>Hardware Implementation</w:t>
-      </w:r>
-      <w:bookmarkEnd w:id="8"/>
-    </w:p>
-    <w:p>
-      <w:pPr>
         <w:pStyle w:val="ListParagraph"/>
         <w:ind w:left="545" w:firstLine="0"/>
       </w:pPr>
     </w:p>
     <w:p>
       <w:pPr>
+        <w:pStyle w:val="Heading1"/>
+      </w:pPr>
+      <w:bookmarkStart w:id="6" w:name="_Toc92981401"/>
+      <w:r>
+        <w:lastRenderedPageBreak/>
+        <w:t xml:space="preserve">Hardware </w:t>
+      </w:r>
+      <w:r>
+        <w:t>Requirements</w:t>
+      </w:r>
+      <w:bookmarkEnd w:id="6"/>
+    </w:p>
+    <w:p>
+      <w:r>
+        <w:t>The hardware items used for this project are as follows</w:t>
+      </w:r>
+    </w:p>
+    <w:p>
+      <w:pPr>
+        <w:pStyle w:val="ListParagraph"/>
+        <w:numPr>
+          <w:ilvl w:val="0"/>
+          <w:numId w:val="6"/>
+        </w:numPr>
+      </w:pPr>
+      <w:r>
+        <w:t>Raspberry Pi 4 Kit</w:t>
+      </w:r>
+    </w:p>
+    <w:p>
+      <w:pPr>
+        <w:pStyle w:val="ListParagraph"/>
+        <w:spacing w:after="0" w:line="240" w:lineRule="auto"/>
+        <w:ind w:left="1255" w:firstLine="0"/>
+        <w:jc w:val="left"/>
+        <w:rPr>
+          <w:rFonts w:ascii="Times New Roman" w:eastAsia="Times New Roman" w:hAnsi="Times New Roman" w:cs="Times New Roman"/>
+          <w:color w:val="auto"/>
+          <w:sz w:val="24"/>
+          <w:szCs w:val="24"/>
+          <w:lang w:val="en-US" w:eastAsia="en-US"/>
+        </w:rPr>
+      </w:pPr>
+      <w:r>
+        <w:rPr>
+          <w:rFonts w:ascii="Times New Roman" w:eastAsia="Times New Roman" w:hAnsi="Times New Roman" w:cs="Times New Roman"/>
+          <w:color w:val="auto"/>
+          <w:sz w:val="24"/>
+          <w:szCs w:val="24"/>
+          <w:lang w:val="en-US" w:eastAsia="en-US"/>
+        </w:rPr>
+        <w:fldChar w:fldCharType="begin"/>
+      </w:r>
+      <w:r>
+        <w:rPr>
+          <w:rFonts w:ascii="Times New Roman" w:eastAsia="Times New Roman" w:hAnsi="Times New Roman" w:cs="Times New Roman"/>
+          <w:color w:val="auto"/>
+          <w:sz w:val="24"/>
+          <w:szCs w:val="24"/>
+          <w:lang w:val="en-US" w:eastAsia="en-US"/>
+        </w:rPr>
+        <w:instrText xml:space="preserve"> INCLUDEPICTURE "https://encrypted-tbn0.gstatic.com/images?q=tbn:ANd9GcQUKapPl4bCKRJLytxqy3NkKiEyAhiQ3Poq_A&amp;usqp=CAU" \* MERGEFORMATINET </w:instrText>
+      </w:r>
+      <w:r>
+        <w:rPr>
+          <w:rFonts w:ascii="Times New Roman" w:eastAsia="Times New Roman" w:hAnsi="Times New Roman" w:cs="Times New Roman"/>
+          <w:color w:val="auto"/>
+          <w:sz w:val="24"/>
+          <w:szCs w:val="24"/>
+          <w:lang w:val="en-US" w:eastAsia="en-US"/>
+        </w:rPr>
+        <w:fldChar w:fldCharType="separate"/>
+      </w:r>
+      <w:r>
+        <w:rPr>
+          <w:noProof/>
+          <w:lang w:val="en-US" w:eastAsia="en-US"/>
+        </w:rPr>
+        <w:drawing>
+          <wp:inline distT="0" distB="0" distL="0" distR="0" wp14:anchorId="3A689FA0" wp14:editId="3CDCFB51">
+            <wp:extent cx="3376295" cy="2412365"/>
+            <wp:effectExtent l="0" t="0" r="1905" b="635"/>
+            <wp:docPr id="9" name="Picture 9" descr="Buy a Raspberry Pi – Raspberry Pi"/>
+            <wp:cNvGraphicFramePr>
+              <a:graphicFrameLocks xmlns:a="http://schemas.openxmlformats.org/drawingml/2006/main" noChangeAspect="1"/>
+            </wp:cNvGraphicFramePr>
+            <a:graphic xmlns:a="http://schemas.openxmlformats.org/drawingml/2006/main">
+              <a:graphicData uri="http://schemas.openxmlformats.org/drawingml/2006/picture">
+                <pic:pic xmlns:pic="http://schemas.openxmlformats.org/drawingml/2006/picture">
+                  <pic:nvPicPr>
+                    <pic:cNvPr id="0" name="Picture 1" descr="Buy a Raspberry Pi – Raspberry Pi"/>
+                    <pic:cNvPicPr>
+                      <a:picLocks noChangeAspect="1" noChangeArrowheads="1"/>
+                    </pic:cNvPicPr>
+                  </pic:nvPicPr>
+                  <pic:blipFill>
+                    <a:blip r:embed="rId7">
+                      <a:extLst>
+                        <a:ext uri="{28A0092B-C50C-407E-A947-70E740481C1C}">
+                          <a14:useLocalDpi xmlns:a14="http://schemas.microsoft.com/office/drawing/2010/main" val="0"/>
+                        </a:ext>
+                      </a:extLst>
+                    </a:blip>
+                    <a:srcRect/>
+                    <a:stretch>
+                      <a:fillRect/>
+                    </a:stretch>
+                  </pic:blipFill>
+                  <pic:spPr bwMode="auto">
+                    <a:xfrm>
+                      <a:off x="0" y="0"/>
+                      <a:ext cx="3376295" cy="2412365"/>
+                    </a:xfrm>
+                    <a:prstGeom prst="rect">
+                      <a:avLst/>
+                    </a:prstGeom>
+                    <a:noFill/>
+                    <a:ln>
+                      <a:noFill/>
+                    </a:ln>
+                  </pic:spPr>
+                </pic:pic>
+              </a:graphicData>
+            </a:graphic>
+          </wp:inline>
+        </w:drawing>
+      </w:r>
+      <w:r>
+        <w:rPr>
+          <w:rFonts w:ascii="Times New Roman" w:eastAsia="Times New Roman" w:hAnsi="Times New Roman" w:cs="Times New Roman"/>
+          <w:color w:val="auto"/>
+          <w:sz w:val="24"/>
+          <w:szCs w:val="24"/>
+          <w:lang w:val="en-US" w:eastAsia="en-US"/>
+        </w:rPr>
+        <w:fldChar w:fldCharType="end"/>
+      </w:r>
+    </w:p>
+    <w:p>
+      <w:pPr>
+        <w:rPr>
+          <w:lang w:val="en-US" w:eastAsia="en-US"/>
+        </w:rPr>
+      </w:pPr>
+      <w:r>
+        <w:rPr>
+          <w:lang w:val="en-US" w:eastAsia="en-US"/>
+        </w:rPr>
+        <w:t>This would be used as our IoT device for this project where the bread board would be connected to and would run our python program.</w:t>
+      </w:r>
+    </w:p>
+    <w:p>
+      <w:pPr>
+        <w:spacing w:after="0" w:line="240" w:lineRule="auto"/>
+        <w:jc w:val="left"/>
+        <w:rPr>
+          <w:rFonts w:ascii="Times New Roman" w:eastAsia="Times New Roman" w:hAnsi="Times New Roman" w:cs="Times New Roman"/>
+          <w:color w:val="auto"/>
+          <w:sz w:val="24"/>
+          <w:szCs w:val="24"/>
+          <w:lang w:val="en-US" w:eastAsia="en-US"/>
+        </w:rPr>
+      </w:pPr>
+    </w:p>
+    <w:p>
+      <w:pPr>
+        <w:pStyle w:val="ListParagraph"/>
+        <w:numPr>
+          <w:ilvl w:val="0"/>
+          <w:numId w:val="6"/>
+        </w:numPr>
+        <w:spacing w:after="0" w:line="240" w:lineRule="auto"/>
+        <w:jc w:val="left"/>
+        <w:rPr>
+          <w:rFonts w:ascii="Times New Roman" w:eastAsia="Times New Roman" w:hAnsi="Times New Roman" w:cs="Times New Roman"/>
+          <w:color w:val="auto"/>
+          <w:sz w:val="24"/>
+          <w:szCs w:val="24"/>
+          <w:lang w:val="en-US" w:eastAsia="en-US"/>
+        </w:rPr>
+      </w:pPr>
+      <w:r>
+        <w:rPr>
+          <w:rFonts w:ascii="Times New Roman" w:eastAsia="Times New Roman" w:hAnsi="Times New Roman" w:cs="Times New Roman"/>
+          <w:color w:val="auto"/>
+          <w:sz w:val="24"/>
+          <w:szCs w:val="24"/>
+          <w:lang w:val="en-US" w:eastAsia="en-US"/>
+        </w:rPr>
+        <w:t>Breadboard</w:t>
+      </w:r>
+    </w:p>
+    <w:p>
+      <w:pPr>
+        <w:pStyle w:val="ListParagraph"/>
+        <w:spacing w:after="0" w:line="240" w:lineRule="auto"/>
+        <w:ind w:left="1255" w:firstLine="0"/>
+        <w:jc w:val="left"/>
+        <w:rPr>
+          <w:rFonts w:ascii="Times New Roman" w:eastAsia="Times New Roman" w:hAnsi="Times New Roman" w:cs="Times New Roman"/>
+          <w:color w:val="auto"/>
+          <w:sz w:val="24"/>
+          <w:szCs w:val="24"/>
+          <w:lang w:val="en-US" w:eastAsia="en-US"/>
+        </w:rPr>
+      </w:pPr>
+      <w:r>
+        <w:rPr>
+          <w:noProof/>
+          <w:lang w:val="en-US" w:eastAsia="en-US"/>
+        </w:rPr>
+        <w:drawing>
+          <wp:inline distT="0" distB="0" distL="0" distR="0" wp14:anchorId="08CE1FC1" wp14:editId="40B13530">
+            <wp:extent cx="1645920" cy="1230630"/>
+            <wp:effectExtent l="0" t="0" r="5080" b="1270"/>
+            <wp:docPr id="10" name="Picture 10" descr="A close-up of a microchip&#10;&#10;Description automatically generated with low confidence"/>
+            <wp:cNvGraphicFramePr>
+              <a:graphicFrameLocks xmlns:a="http://schemas.openxmlformats.org/drawingml/2006/main" noChangeAspect="1"/>
+            </wp:cNvGraphicFramePr>
+            <a:graphic xmlns:a="http://schemas.openxmlformats.org/drawingml/2006/main">
+              <a:graphicData uri="http://schemas.openxmlformats.org/drawingml/2006/picture">
+                <pic:pic xmlns:pic="http://schemas.openxmlformats.org/drawingml/2006/picture">
+                  <pic:nvPicPr>
+                    <pic:cNvPr id="10" name="Picture 10" descr="A close-up of a microchip&#10;&#10;Description automatically generated with low confidence"/>
+                    <pic:cNvPicPr>
+                      <a:picLocks noChangeAspect="1" noChangeArrowheads="1"/>
+                    </pic:cNvPicPr>
+                  </pic:nvPicPr>
+                  <pic:blipFill>
+                    <a:blip r:embed="rId8">
+                      <a:extLst>
+                        <a:ext uri="{28A0092B-C50C-407E-A947-70E740481C1C}">
+                          <a14:useLocalDpi xmlns:a14="http://schemas.microsoft.com/office/drawing/2010/main" val="0"/>
+                        </a:ext>
+                      </a:extLst>
+                    </a:blip>
+                    <a:srcRect/>
+                    <a:stretch>
+                      <a:fillRect/>
+                    </a:stretch>
+                  </pic:blipFill>
+                  <pic:spPr bwMode="auto">
+                    <a:xfrm>
+                      <a:off x="0" y="0"/>
+                      <a:ext cx="1645920" cy="1230630"/>
+                    </a:xfrm>
+                    <a:prstGeom prst="rect">
+                      <a:avLst/>
+                    </a:prstGeom>
+                    <a:noFill/>
+                    <a:ln>
+                      <a:noFill/>
+                    </a:ln>
+                  </pic:spPr>
+                </pic:pic>
+              </a:graphicData>
+            </a:graphic>
+          </wp:inline>
+        </w:drawing>
+      </w:r>
+    </w:p>
+    <w:p>
+      <w:pPr>
+        <w:rPr>
+          <w:lang w:val="en-US" w:eastAsia="en-US"/>
+        </w:rPr>
+      </w:pPr>
+      <w:r>
+        <w:rPr>
+          <w:lang w:val="en-US" w:eastAsia="en-US"/>
+        </w:rPr>
+        <w:t xml:space="preserve">This is where all other components such as the lights and resistors would be connected to. The </w:t>
+      </w:r>
+      <w:r>
+        <w:rPr>
+          <w:lang w:val="en-US" w:eastAsia="en-US"/>
+        </w:rPr>
+        <w:t xml:space="preserve">components on the </w:t>
+      </w:r>
+      <w:r>
+        <w:rPr>
+          <w:lang w:val="en-US" w:eastAsia="en-US"/>
+        </w:rPr>
+        <w:t xml:space="preserve">bread board </w:t>
+      </w:r>
+      <w:r>
+        <w:rPr>
+          <w:lang w:val="en-US" w:eastAsia="en-US"/>
+        </w:rPr>
+        <w:t>are</w:t>
+      </w:r>
+      <w:r>
+        <w:rPr>
+          <w:lang w:val="en-US" w:eastAsia="en-US"/>
+        </w:rPr>
+        <w:t xml:space="preserve"> connected to the Raspberry pi kit via a jumper wire.</w:t>
+      </w:r>
+    </w:p>
+    <w:p>
+      <w:pPr>
+        <w:spacing w:after="0" w:line="240" w:lineRule="auto"/>
+        <w:jc w:val="left"/>
+        <w:rPr>
+          <w:rFonts w:ascii="Times New Roman" w:eastAsia="Times New Roman" w:hAnsi="Times New Roman" w:cs="Times New Roman"/>
+          <w:color w:val="auto"/>
+          <w:sz w:val="24"/>
+          <w:szCs w:val="24"/>
+          <w:lang w:val="en-US" w:eastAsia="en-US"/>
+        </w:rPr>
+      </w:pPr>
+    </w:p>
+    <w:p>
+      <w:pPr>
+        <w:pStyle w:val="ListParagraph"/>
+        <w:numPr>
+          <w:ilvl w:val="0"/>
+          <w:numId w:val="6"/>
+        </w:numPr>
+        <w:spacing w:after="0" w:line="240" w:lineRule="auto"/>
+        <w:jc w:val="left"/>
+        <w:rPr>
+          <w:rFonts w:ascii="Times New Roman" w:eastAsia="Times New Roman" w:hAnsi="Times New Roman" w:cs="Times New Roman"/>
+          <w:color w:val="auto"/>
+          <w:sz w:val="24"/>
+          <w:szCs w:val="24"/>
+          <w:lang w:val="en-US" w:eastAsia="en-US"/>
+        </w:rPr>
+      </w:pPr>
+      <w:r>
+        <w:rPr>
+          <w:rFonts w:ascii="Times New Roman" w:eastAsia="Times New Roman" w:hAnsi="Times New Roman" w:cs="Times New Roman"/>
+          <w:color w:val="auto"/>
+          <w:sz w:val="24"/>
+          <w:szCs w:val="24"/>
+          <w:lang w:val="en-US" w:eastAsia="en-US"/>
+        </w:rPr>
+        <w:t>3 LED lights (Red, Amber or Orange, Green)</w:t>
+      </w:r>
+    </w:p>
+    <w:p>
+      <w:pPr>
+        <w:pStyle w:val="ListParagraph"/>
+        <w:spacing w:after="0" w:line="240" w:lineRule="auto"/>
+        <w:ind w:left="1255" w:firstLine="0"/>
+        <w:jc w:val="left"/>
+        <w:rPr>
+          <w:rFonts w:ascii="Times New Roman" w:eastAsia="Times New Roman" w:hAnsi="Times New Roman" w:cs="Times New Roman"/>
+          <w:color w:val="auto"/>
+          <w:sz w:val="24"/>
+          <w:szCs w:val="24"/>
+          <w:lang w:val="en-US" w:eastAsia="en-US"/>
+        </w:rPr>
+      </w:pPr>
+      <w:r>
+        <w:rPr>
+          <w:rFonts w:ascii="Times New Roman" w:eastAsia="Times New Roman" w:hAnsi="Times New Roman" w:cs="Times New Roman"/>
+          <w:color w:val="auto"/>
+          <w:sz w:val="24"/>
+          <w:szCs w:val="24"/>
+          <w:lang w:val="en-US" w:eastAsia="en-US"/>
+        </w:rPr>
+        <w:fldChar w:fldCharType="begin"/>
+      </w:r>
+      <w:r>
+        <w:rPr>
+          <w:rFonts w:ascii="Times New Roman" w:eastAsia="Times New Roman" w:hAnsi="Times New Roman" w:cs="Times New Roman"/>
+          <w:color w:val="auto"/>
+          <w:sz w:val="24"/>
+          <w:szCs w:val="24"/>
+          <w:lang w:val="en-US" w:eastAsia="en-US"/>
+        </w:rPr>
+        <w:instrText xml:space="preserve"> INCLUDEPICTURE "https://encrypted-tbn0.gstatic.com/images?q=tbn:ANd9GcSoO9I25gKG59wZ1-a1zpARpSXKOLy33gNQFg&amp;usqp=CAU" \* MERGEFORMATINET </w:instrText>
+      </w:r>
+      <w:r>
+        <w:rPr>
+          <w:rFonts w:ascii="Times New Roman" w:eastAsia="Times New Roman" w:hAnsi="Times New Roman" w:cs="Times New Roman"/>
+          <w:color w:val="auto"/>
+          <w:sz w:val="24"/>
+          <w:szCs w:val="24"/>
+          <w:lang w:val="en-US" w:eastAsia="en-US"/>
+        </w:rPr>
+        <w:fldChar w:fldCharType="separate"/>
+      </w:r>
+      <w:r>
+        <w:rPr>
+          <w:noProof/>
+          <w:lang w:val="en-US" w:eastAsia="en-US"/>
+        </w:rPr>
+        <w:drawing>
+          <wp:inline distT="0" distB="0" distL="0" distR="0" wp14:anchorId="65C1A393" wp14:editId="74768EE9">
+            <wp:extent cx="3890010" cy="2096135"/>
+            <wp:effectExtent l="0" t="0" r="0" b="0"/>
+            <wp:docPr id="11" name="Picture 11" descr="Traffic Light Signal With Raspberry Pi – Alessandro Graps' blog:"/>
+            <wp:cNvGraphicFramePr>
+              <a:graphicFrameLocks xmlns:a="http://schemas.openxmlformats.org/drawingml/2006/main" noChangeAspect="1"/>
+            </wp:cNvGraphicFramePr>
+            <a:graphic xmlns:a="http://schemas.openxmlformats.org/drawingml/2006/main">
+              <a:graphicData uri="http://schemas.openxmlformats.org/drawingml/2006/picture">
+                <pic:pic xmlns:pic="http://schemas.openxmlformats.org/drawingml/2006/picture">
+                  <pic:nvPicPr>
+                    <pic:cNvPr id="0" name="Picture 5" descr="Traffic Light Signal With Raspberry Pi – Alessandro Graps' blog:"/>
+                    <pic:cNvPicPr>
+                      <a:picLocks noChangeAspect="1" noChangeArrowheads="1"/>
+                    </pic:cNvPicPr>
+                  </pic:nvPicPr>
+                  <pic:blipFill>
+                    <a:blip r:embed="rId9">
+                      <a:extLst>
+                        <a:ext uri="{28A0092B-C50C-407E-A947-70E740481C1C}">
+                          <a14:useLocalDpi xmlns:a14="http://schemas.microsoft.com/office/drawing/2010/main" val="0"/>
+                        </a:ext>
+                      </a:extLst>
+                    </a:blip>
+                    <a:srcRect/>
+                    <a:stretch>
+                      <a:fillRect/>
+                    </a:stretch>
+                  </pic:blipFill>
+                  <pic:spPr bwMode="auto">
+                    <a:xfrm>
+                      <a:off x="0" y="0"/>
+                      <a:ext cx="3890010" cy="2096135"/>
+                    </a:xfrm>
+                    <a:prstGeom prst="rect">
+                      <a:avLst/>
+                    </a:prstGeom>
+                    <a:noFill/>
+                    <a:ln>
+                      <a:noFill/>
+                    </a:ln>
+                  </pic:spPr>
+                </pic:pic>
+              </a:graphicData>
+            </a:graphic>
+          </wp:inline>
+        </w:drawing>
+      </w:r>
+      <w:r>
+        <w:rPr>
+          <w:rFonts w:ascii="Times New Roman" w:eastAsia="Times New Roman" w:hAnsi="Times New Roman" w:cs="Times New Roman"/>
+          <w:color w:val="auto"/>
+          <w:sz w:val="24"/>
+          <w:szCs w:val="24"/>
+          <w:lang w:val="en-US" w:eastAsia="en-US"/>
+        </w:rPr>
+        <w:fldChar w:fldCharType="end"/>
+      </w:r>
+    </w:p>
+    <w:p>
+      <w:pPr>
+        <w:rPr>
+          <w:lang w:val="en-US" w:eastAsia="en-US"/>
+        </w:rPr>
+      </w:pPr>
+      <w:r>
+        <w:rPr>
+          <w:lang w:val="en-US" w:eastAsia="en-US"/>
+        </w:rPr>
+        <w:t>This are the lights which would indicate the tra</w:t>
+      </w:r>
+      <w:r>
+        <w:rPr>
+          <w:lang w:val="en-US" w:eastAsia="en-US"/>
+        </w:rPr>
+        <w:t>ffic control system. The changes from red, amber, and green would be seen and controlled from the Raspberry Pi.</w:t>
+      </w:r>
+    </w:p>
+    <w:p>
+      <w:pPr>
+        <w:spacing w:after="0" w:line="240" w:lineRule="auto"/>
+        <w:jc w:val="left"/>
+        <w:rPr>
+          <w:rFonts w:ascii="Times New Roman" w:eastAsia="Times New Roman" w:hAnsi="Times New Roman" w:cs="Times New Roman"/>
+          <w:color w:val="auto"/>
+          <w:sz w:val="24"/>
+          <w:szCs w:val="24"/>
+          <w:lang w:val="en-US" w:eastAsia="en-US"/>
+        </w:rPr>
+      </w:pPr>
+    </w:p>
+    <w:p>
+      <w:pPr>
+        <w:pStyle w:val="ListParagraph"/>
+        <w:numPr>
+          <w:ilvl w:val="0"/>
+          <w:numId w:val="6"/>
+        </w:numPr>
+        <w:spacing w:after="0" w:line="240" w:lineRule="auto"/>
+        <w:jc w:val="left"/>
+        <w:rPr>
+          <w:rFonts w:ascii="Times New Roman" w:eastAsia="Times New Roman" w:hAnsi="Times New Roman" w:cs="Times New Roman"/>
+          <w:color w:val="auto"/>
+          <w:sz w:val="24"/>
+          <w:szCs w:val="24"/>
+          <w:lang w:val="en-US" w:eastAsia="en-US"/>
+        </w:rPr>
+      </w:pPr>
+      <w:r>
+        <w:rPr>
+          <w:rFonts w:ascii="Times New Roman" w:eastAsia="Times New Roman" w:hAnsi="Times New Roman" w:cs="Times New Roman"/>
+          <w:color w:val="auto"/>
+          <w:sz w:val="24"/>
+          <w:szCs w:val="24"/>
+          <w:lang w:val="en-US" w:eastAsia="en-US"/>
+        </w:rPr>
+        <w:t>Resistors (220 Ohms)</w:t>
+      </w:r>
+    </w:p>
+    <w:p>
+      <w:pPr>
+        <w:pStyle w:val="ListParagraph"/>
+        <w:spacing w:after="0" w:line="240" w:lineRule="auto"/>
+        <w:ind w:left="1255" w:firstLine="0"/>
+        <w:jc w:val="left"/>
+        <w:rPr>
+          <w:rFonts w:ascii="Times New Roman" w:eastAsia="Times New Roman" w:hAnsi="Times New Roman" w:cs="Times New Roman"/>
+          <w:color w:val="auto"/>
+          <w:sz w:val="24"/>
+          <w:szCs w:val="24"/>
+          <w:lang w:val="en-US" w:eastAsia="en-US"/>
+        </w:rPr>
+      </w:pPr>
+      <w:r>
+        <w:rPr>
+          <w:noProof/>
+          <w:lang w:val="en-US" w:eastAsia="en-US"/>
+        </w:rPr>
+        <w:drawing>
+          <wp:inline distT="0" distB="0" distL="0" distR="0" wp14:anchorId="599DC50D" wp14:editId="33156946">
+            <wp:extent cx="1906270" cy="1069340"/>
+            <wp:effectExtent l="0" t="0" r="0" b="0"/>
+            <wp:docPr id="12" name="Picture 12" descr="A close-up of a syringe&#10;&#10;Description automatically generated with medium confidence"/>
+            <wp:cNvGraphicFramePr>
+              <a:graphicFrameLocks xmlns:a="http://schemas.openxmlformats.org/drawingml/2006/main" noChangeAspect="1"/>
+            </wp:cNvGraphicFramePr>
+            <a:graphic xmlns:a="http://schemas.openxmlformats.org/drawingml/2006/main">
+              <a:graphicData uri="http://schemas.openxmlformats.org/drawingml/2006/picture">
+                <pic:pic xmlns:pic="http://schemas.openxmlformats.org/drawingml/2006/picture">
+                  <pic:nvPicPr>
+                    <pic:cNvPr id="12" name="Picture 12" descr="A close-up of a syringe&#10;&#10;Description automatically generated with medium confidence"/>
+                    <pic:cNvPicPr>
+                      <a:picLocks noChangeAspect="1" noChangeArrowheads="1"/>
+                    </pic:cNvPicPr>
+                  </pic:nvPicPr>
+                  <pic:blipFill>
+                    <a:blip r:embed="rId10">
+                      <a:extLst>
+                        <a:ext uri="{28A0092B-C50C-407E-A947-70E740481C1C}">
+                          <a14:useLocalDpi xmlns:a14="http://schemas.microsoft.com/office/drawing/2010/main" val="0"/>
+                        </a:ext>
+                      </a:extLst>
+                    </a:blip>
+                    <a:srcRect/>
+                    <a:stretch>
+                      <a:fillRect/>
+                    </a:stretch>
+                  </pic:blipFill>
+                  <pic:spPr bwMode="auto">
+                    <a:xfrm>
+                      <a:off x="0" y="0"/>
+                      <a:ext cx="1906270" cy="1069340"/>
+                    </a:xfrm>
+                    <a:prstGeom prst="rect">
+                      <a:avLst/>
+                    </a:prstGeom>
+                    <a:noFill/>
+                    <a:ln>
+                      <a:noFill/>
+                    </a:ln>
+                  </pic:spPr>
+                </pic:pic>
+              </a:graphicData>
+            </a:graphic>
+          </wp:inline>
+        </w:drawing>
+      </w:r>
+    </w:p>
+    <w:p>
+      <w:pPr>
+        <w:rPr>
+          <w:lang w:val="en-US" w:eastAsia="en-US"/>
+        </w:rPr>
+      </w:pPr>
+      <w:r>
+        <w:rPr>
+          <w:lang w:val="en-US" w:eastAsia="en-US"/>
+        </w:rPr>
+        <w:t>This is used to control the amount of current being passed from the Raspberry Pi to the LED lights to avoid damage from too much current. A 330- or 1000-</w:t>
+      </w:r>
+      <w:proofErr w:type="gramStart"/>
+      <w:r>
+        <w:rPr>
+          <w:lang w:val="en-US" w:eastAsia="en-US"/>
+        </w:rPr>
+        <w:t>Ohms</w:t>
+      </w:r>
+      <w:proofErr w:type="gramEnd"/>
+      <w:r>
+        <w:rPr>
+          <w:lang w:val="en-US" w:eastAsia="en-US"/>
+        </w:rPr>
+        <w:t xml:space="preserve"> resister could also be used in place of a 220 Ohms resistor.</w:t>
+      </w:r>
+    </w:p>
+    <w:p>
+      <w:pPr>
+        <w:spacing w:after="0" w:line="240" w:lineRule="auto"/>
+        <w:jc w:val="left"/>
+        <w:rPr>
+          <w:rFonts w:ascii="Times New Roman" w:eastAsia="Times New Roman" w:hAnsi="Times New Roman" w:cs="Times New Roman"/>
+          <w:color w:val="auto"/>
+          <w:sz w:val="24"/>
+          <w:szCs w:val="24"/>
+          <w:lang w:val="en-US" w:eastAsia="en-US"/>
+        </w:rPr>
+      </w:pPr>
+    </w:p>
+    <w:p>
+      <w:pPr>
+        <w:pStyle w:val="ListParagraph"/>
+        <w:numPr>
+          <w:ilvl w:val="0"/>
+          <w:numId w:val="6"/>
+        </w:numPr>
+        <w:spacing w:after="0" w:line="240" w:lineRule="auto"/>
+        <w:jc w:val="left"/>
+        <w:rPr>
+          <w:rFonts w:ascii="Times New Roman" w:eastAsia="Times New Roman" w:hAnsi="Times New Roman" w:cs="Times New Roman"/>
+          <w:color w:val="auto"/>
+          <w:sz w:val="24"/>
+          <w:szCs w:val="24"/>
+          <w:lang w:val="en-US" w:eastAsia="en-US"/>
+        </w:rPr>
+      </w:pPr>
+      <w:r>
+        <w:rPr>
+          <w:rFonts w:ascii="Times New Roman" w:eastAsia="Times New Roman" w:hAnsi="Times New Roman" w:cs="Times New Roman"/>
+          <w:color w:val="auto"/>
+          <w:sz w:val="24"/>
+          <w:szCs w:val="24"/>
+          <w:lang w:val="en-US" w:eastAsia="en-US"/>
+        </w:rPr>
+        <w:t>Jumper wires</w:t>
+      </w:r>
+    </w:p>
+    <w:p>
+      <w:pPr>
+        <w:pStyle w:val="ListParagraph"/>
+        <w:spacing w:after="0" w:line="240" w:lineRule="auto"/>
+        <w:ind w:left="1255" w:firstLine="0"/>
+        <w:jc w:val="left"/>
+        <w:rPr>
+          <w:rFonts w:ascii="Times New Roman" w:eastAsia="Times New Roman" w:hAnsi="Times New Roman" w:cs="Times New Roman"/>
+          <w:color w:val="auto"/>
+          <w:sz w:val="24"/>
+          <w:szCs w:val="24"/>
+          <w:lang w:val="en-US" w:eastAsia="en-US"/>
+        </w:rPr>
+      </w:pPr>
+      <w:r>
+        <w:rPr>
+          <w:rFonts w:ascii="Times New Roman" w:eastAsia="Times New Roman" w:hAnsi="Times New Roman" w:cs="Times New Roman"/>
+          <w:color w:val="auto"/>
+          <w:sz w:val="24"/>
+          <w:szCs w:val="24"/>
+          <w:lang w:val="en-US" w:eastAsia="en-US"/>
+        </w:rPr>
+        <w:fldChar w:fldCharType="begin"/>
+      </w:r>
+      <w:r>
+        <w:rPr>
+          <w:rFonts w:ascii="Times New Roman" w:eastAsia="Times New Roman" w:hAnsi="Times New Roman" w:cs="Times New Roman"/>
+          <w:color w:val="auto"/>
+          <w:sz w:val="24"/>
+          <w:szCs w:val="24"/>
+          <w:lang w:val="en-US" w:eastAsia="en-US"/>
+        </w:rPr>
+        <w:instrText xml:space="preserve"> INCLUDEPICTURE "https://encrypted-tbn0.gstatic.com/images?q=tbn:ANd9GcTvGRi1aoBsipWtQ9-6bzDNTXfVEx5ILlNgYQ&amp;usqp=CAU" \* MERGEFORMATINET </w:instrText>
+      </w:r>
+      <w:r>
+        <w:rPr>
+          <w:rFonts w:ascii="Times New Roman" w:eastAsia="Times New Roman" w:hAnsi="Times New Roman" w:cs="Times New Roman"/>
+          <w:color w:val="auto"/>
+          <w:sz w:val="24"/>
+          <w:szCs w:val="24"/>
+          <w:lang w:val="en-US" w:eastAsia="en-US"/>
+        </w:rPr>
+        <w:fldChar w:fldCharType="separate"/>
+      </w:r>
+      <w:r>
+        <w:rPr>
+          <w:noProof/>
+          <w:lang w:val="en-US" w:eastAsia="en-US"/>
+        </w:rPr>
+        <w:drawing>
+          <wp:inline distT="0" distB="0" distL="0" distR="0" wp14:anchorId="68A2A847" wp14:editId="119D6298">
+            <wp:extent cx="3312795" cy="2454910"/>
+            <wp:effectExtent l="0" t="0" r="1905" b="0"/>
+            <wp:docPr id="13" name="Picture 13" descr="Amazon.com: SIM&amp;NAT 8inch / 20cm Male to Female Dupont Wire, Male to Male,  Female to Female Breadboard Jumper Wire Ribbon Cables kit for Arduino Raspberry  Pi 2/3 (90 PCS) : Electronics"/>
+            <wp:cNvGraphicFramePr>
+              <a:graphicFrameLocks xmlns:a="http://schemas.openxmlformats.org/drawingml/2006/main" noChangeAspect="1"/>
+            </wp:cNvGraphicFramePr>
+            <a:graphic xmlns:a="http://schemas.openxmlformats.org/drawingml/2006/main">
+              <a:graphicData uri="http://schemas.openxmlformats.org/drawingml/2006/picture">
+                <pic:pic xmlns:pic="http://schemas.openxmlformats.org/drawingml/2006/picture">
+                  <pic:nvPicPr>
+                    <pic:cNvPr id="0" name="Picture 9" descr="Amazon.com: SIM&amp;NAT 8inch / 20cm Male to Female Dupont Wire, Male to Male,  Female to Female Breadboard Jumper Wire Ribbon Cables kit for Arduino Raspberry  Pi 2/3 (90 PCS) : Electronics"/>
+                    <pic:cNvPicPr>
+                      <a:picLocks noChangeAspect="1" noChangeArrowheads="1"/>
+                    </pic:cNvPicPr>
+                  </pic:nvPicPr>
+                  <pic:blipFill>
+                    <a:blip r:embed="rId11">
+                      <a:extLst>
+                        <a:ext uri="{28A0092B-C50C-407E-A947-70E740481C1C}">
+                          <a14:useLocalDpi xmlns:a14="http://schemas.microsoft.com/office/drawing/2010/main" val="0"/>
+                        </a:ext>
+                      </a:extLst>
+                    </a:blip>
+                    <a:srcRect/>
+                    <a:stretch>
+                      <a:fillRect/>
+                    </a:stretch>
+                  </pic:blipFill>
+                  <pic:spPr bwMode="auto">
+                    <a:xfrm>
+                      <a:off x="0" y="0"/>
+                      <a:ext cx="3312795" cy="2454910"/>
+                    </a:xfrm>
+                    <a:prstGeom prst="rect">
+                      <a:avLst/>
+                    </a:prstGeom>
+                    <a:noFill/>
+                    <a:ln>
+                      <a:noFill/>
+                    </a:ln>
+                  </pic:spPr>
+                </pic:pic>
+              </a:graphicData>
+            </a:graphic>
+          </wp:inline>
+        </w:drawing>
+      </w:r>
+      <w:r>
+        <w:rPr>
+          <w:rFonts w:ascii="Times New Roman" w:eastAsia="Times New Roman" w:hAnsi="Times New Roman" w:cs="Times New Roman"/>
+          <w:color w:val="auto"/>
+          <w:sz w:val="24"/>
+          <w:szCs w:val="24"/>
+          <w:lang w:val="en-US" w:eastAsia="en-US"/>
+        </w:rPr>
+        <w:fldChar w:fldCharType="end"/>
+      </w:r>
+    </w:p>
+    <w:p>
+      <w:pPr>
+        <w:rPr>
+          <w:lang w:val="en-US" w:eastAsia="en-US"/>
+        </w:rPr>
+      </w:pPr>
+      <w:r>
+        <w:rPr>
+          <w:lang w:val="en-US" w:eastAsia="en-US"/>
+        </w:rPr>
+        <w:t>This would be used to connect the components on the bread board to the Raspberry Pi Kit</w:t>
+      </w:r>
+    </w:p>
+    <w:p>
+      <w:pPr>
+        <w:pStyle w:val="ListParagraph"/>
+        <w:spacing w:after="0" w:line="240" w:lineRule="auto"/>
+        <w:ind w:left="1255" w:firstLine="0"/>
+        <w:jc w:val="left"/>
+        <w:rPr>
+          <w:rFonts w:ascii="Times New Roman" w:eastAsia="Times New Roman" w:hAnsi="Times New Roman" w:cs="Times New Roman"/>
+          <w:color w:val="auto"/>
+          <w:sz w:val="24"/>
+          <w:szCs w:val="24"/>
+          <w:lang w:val="en-US" w:eastAsia="en-US"/>
+        </w:rPr>
+      </w:pPr>
+    </w:p>
+    <w:p>
+      <w:pPr>
         <w:pStyle w:val="ListParagraph"/>
         <w:ind w:left="545" w:firstLine="0"/>
       </w:pPr>
     </w:p>
     <w:p>
       <w:pPr>
-        <w:pStyle w:val="Heading2"/>
-      </w:pPr>
-      <w:bookmarkStart w:id="9" w:name="_Toc92921423"/>
-      <w:r>
-        <w:t>Software Implementation</w:t>
-      </w:r>
-      <w:bookmarkEnd w:id="9"/>
-    </w:p>
-    <w:p>
-      <w:pPr>
         <w:pStyle w:val="ListParagraph"/>
         <w:ind w:left="545" w:firstLine="0"/>
       </w:pPr>
     </w:p>
     <w:p>
       <w:pPr>
+        <w:pStyle w:val="Heading1"/>
+      </w:pPr>
+      <w:bookmarkStart w:id="7" w:name="_Toc92981402"/>
+      <w:r>
+        <w:t>Software Implementation</w:t>
+      </w:r>
+      <w:bookmarkEnd w:id="7"/>
+    </w:p>
+    <w:p>
+      <w:pPr>
         <w:pStyle w:val="ListParagraph"/>
         <w:ind w:left="545" w:firstLine="0"/>
       </w:pPr>
-    </w:p>
-    <w:p>
-      <w:pPr>
-        <w:pStyle w:val="Heading1"/>
-      </w:pPr>
-      <w:bookmarkStart w:id="10" w:name="_Toc92921424"/>
-      <w:r>
-        <w:t>Observations and Results</w:t>
-      </w:r>
-      <w:bookmarkEnd w:id="10"/>
+      <w:r>
+        <w:t xml:space="preserve">The Raspberry Pi-Kit was connected to the school Wi-Fi to provide internet functionality </w:t>
+      </w:r>
+      <w:proofErr w:type="gramStart"/>
+      <w:r>
+        <w:t>so as to</w:t>
+      </w:r>
+      <w:proofErr w:type="gramEnd"/>
+      <w:r>
+        <w:t xml:space="preserve"> be able to publish and subscribe to the MQTT</w:t>
+      </w:r>
+      <w:r>
+        <w:t xml:space="preserve"> message broker.</w:t>
+      </w:r>
     </w:p>
     <w:p>
       <w:pPr>
@@ -2133,25 +3347,391 @@
     </w:p>
     <w:p>
       <w:pPr>
+        <w:pStyle w:val="Heading3"/>
+      </w:pPr>
+      <w:bookmarkStart w:id="8" w:name="_Toc92981403"/>
+      <w:r>
+        <w:t>Message Queue Telemetry Transport (MQTT) Message Broker</w:t>
+      </w:r>
+      <w:bookmarkEnd w:id="8"/>
+    </w:p>
+    <w:p>
+      <w:pPr>
         <w:pStyle w:val="ListParagraph"/>
         <w:ind w:left="545" w:firstLine="0"/>
-      </w:pPr>
-    </w:p>
-    <w:p>
-      <w:pPr>
-        <w:pStyle w:val="Heading1"/>
-      </w:pPr>
-      <w:bookmarkStart w:id="11" w:name="_Toc92921425"/>
-      <w:r>
-        <w:t>Conclusion</w:t>
-      </w:r>
-      <w:bookmarkEnd w:id="11"/>
+        <w:rPr>
+          <w:lang w:val="en-US"/>
+        </w:rPr>
+      </w:pPr>
+      <w:r>
+        <w:t>A message broker was used namely “</w:t>
+      </w:r>
+      <w:r>
+        <w:rPr>
+          <w:lang w:val="en-US"/>
+        </w:rPr>
+        <w:t>test.mosquitto.org</w:t>
+      </w:r>
+      <w:r>
+        <w:rPr>
+          <w:lang w:val="en-US"/>
+        </w:rPr>
+        <w:t>”. This is a public message broker offered by Mosquitto to allow users test out their MQTT implementations</w:t>
+      </w:r>
+      <w:r>
+        <w:rPr>
+          <w:lang w:val="en-US"/>
+        </w:rPr>
+        <w:t>. MQTT is widely used in the IoT industry for automobiles, telecommunications, etc.</w:t>
+      </w:r>
     </w:p>
     <w:p>
       <w:pPr>
         <w:pStyle w:val="ListParagraph"/>
         <w:ind w:left="545" w:firstLine="0"/>
-      </w:pPr>
+        <w:rPr>
+          <w:lang w:val="en-US"/>
+        </w:rPr>
+      </w:pPr>
+    </w:p>
+    <w:p>
+      <w:pPr>
+        <w:pStyle w:val="Heading3"/>
+        <w:rPr>
+          <w:rFonts w:ascii="Calibri" w:hAnsi="Calibri" w:cs="Calibri"/>
+          <w:sz w:val="22"/>
+          <w:szCs w:val="22"/>
+          <w:lang w:val="en-US"/>
+        </w:rPr>
+      </w:pPr>
+      <w:bookmarkStart w:id="9" w:name="_Toc92981404"/>
+      <w:r>
+        <w:rPr>
+          <w:lang w:val="en-US"/>
+        </w:rPr>
+        <w:t>Python Program</w:t>
+      </w:r>
+      <w:bookmarkEnd w:id="9"/>
+    </w:p>
+    <w:p>
+      <w:r>
+        <w:t xml:space="preserve">Python programming language was used to implement the flow of controlling the lights </w:t>
+      </w:r>
+      <w:r>
+        <w:t>and</w:t>
+      </w:r>
+      <w:r>
+        <w:t xml:space="preserve"> broadcasting the light control data using MQTT. </w:t>
+      </w:r>
+    </w:p>
+    <w:p/>
+    <w:p>
+      <w:r>
+        <w:lastRenderedPageBreak/>
+        <w:t>There are four (4) major files or modules used for this implementation</w:t>
+      </w:r>
+    </w:p>
+    <w:p>
+      <w:pPr>
+        <w:pStyle w:val="ListParagraph"/>
+        <w:numPr>
+          <w:ilvl w:val="0"/>
+          <w:numId w:val="5"/>
+        </w:numPr>
+      </w:pPr>
+      <w:r>
+        <w:t xml:space="preserve">Main.py – This is the entry point which controls the entire flow of the application. It utilizes functions from the other components to build a flow. </w:t>
+      </w:r>
+    </w:p>
+    <w:p>
+      <w:pPr>
+        <w:pStyle w:val="ListParagraph"/>
+        <w:numPr>
+          <w:ilvl w:val="0"/>
+          <w:numId w:val="5"/>
+        </w:numPr>
+        <w:rPr>
+          <w:lang w:val="en-US"/>
+        </w:rPr>
+      </w:pPr>
+      <w:r>
+        <w:t xml:space="preserve">Publisher.py - </w:t>
+      </w:r>
+      <w:r>
+        <w:rPr>
+          <w:lang w:val="en-US"/>
+        </w:rPr>
+        <w:t xml:space="preserve">This </w:t>
+      </w:r>
+      <w:r>
+        <w:rPr>
+          <w:lang w:val="en-US"/>
+        </w:rPr>
+        <w:t xml:space="preserve">implements the </w:t>
+      </w:r>
+      <w:r>
+        <w:rPr>
+          <w:lang w:val="en-US"/>
+        </w:rPr>
+        <w:t xml:space="preserve">MQTT </w:t>
+      </w:r>
+      <w:r>
+        <w:rPr>
+          <w:lang w:val="en-US"/>
+        </w:rPr>
+        <w:t xml:space="preserve">Publisher </w:t>
+      </w:r>
+      <w:r>
+        <w:rPr>
+          <w:lang w:val="en-US"/>
+        </w:rPr>
+        <w:t xml:space="preserve">program </w:t>
+      </w:r>
+      <w:r>
+        <w:rPr>
+          <w:lang w:val="en-US"/>
+        </w:rPr>
+        <w:t xml:space="preserve">to publish the traffic control data to the topic </w:t>
+      </w:r>
+      <w:r>
+        <w:rPr>
+          <w:lang w:val="en-US"/>
+        </w:rPr>
+        <w:t xml:space="preserve">using a public broker. The broker and topic </w:t>
+      </w:r>
+      <w:r>
+        <w:rPr>
+          <w:lang w:val="en-US"/>
+        </w:rPr>
+        <w:t xml:space="preserve">parameters are </w:t>
+      </w:r>
+      <w:r>
+        <w:rPr>
+          <w:lang w:val="en-US"/>
+        </w:rPr>
+        <w:t>in the main.py file</w:t>
+      </w:r>
+    </w:p>
+    <w:p>
+      <w:pPr>
+        <w:pStyle w:val="ListParagraph"/>
+        <w:numPr>
+          <w:ilvl w:val="0"/>
+          <w:numId w:val="5"/>
+        </w:numPr>
+        <w:rPr>
+          <w:lang w:val="en-US"/>
+        </w:rPr>
+      </w:pPr>
+      <w:r>
+        <w:t xml:space="preserve">Subscribe.py - </w:t>
+      </w:r>
+      <w:r>
+        <w:rPr>
+          <w:lang w:val="en-US"/>
+        </w:rPr>
+        <w:t xml:space="preserve">This </w:t>
+      </w:r>
+      <w:r>
+        <w:rPr>
+          <w:lang w:val="en-US"/>
+        </w:rPr>
+        <w:t xml:space="preserve">implements the </w:t>
+      </w:r>
+      <w:r>
+        <w:rPr>
+          <w:lang w:val="en-US"/>
+        </w:rPr>
+        <w:t xml:space="preserve">MQTT </w:t>
+      </w:r>
+      <w:r>
+        <w:rPr>
+          <w:lang w:val="en-US"/>
+        </w:rPr>
+        <w:t xml:space="preserve">Subscription </w:t>
+      </w:r>
+      <w:r>
+        <w:rPr>
+          <w:lang w:val="en-US"/>
+        </w:rPr>
+        <w:t xml:space="preserve">program </w:t>
+      </w:r>
+      <w:r>
+        <w:rPr>
+          <w:lang w:val="en-US"/>
+        </w:rPr>
+        <w:t>which allows a client to receive messages broadcasted to the topic being subscribed to</w:t>
+      </w:r>
+      <w:r>
+        <w:rPr>
+          <w:lang w:val="en-US"/>
+        </w:rPr>
+        <w:t xml:space="preserve">. </w:t>
+      </w:r>
+      <w:r>
+        <w:rPr>
+          <w:lang w:val="en-US"/>
+        </w:rPr>
+        <w:t xml:space="preserve">The broker and topic </w:t>
+      </w:r>
+      <w:r>
+        <w:rPr>
+          <w:lang w:val="en-US"/>
+        </w:rPr>
+        <w:t xml:space="preserve">parameters are </w:t>
+      </w:r>
+      <w:r>
+        <w:rPr>
+          <w:lang w:val="en-US"/>
+        </w:rPr>
+        <w:t xml:space="preserve">in the </w:t>
+      </w:r>
+      <w:r>
+        <w:rPr>
+          <w:lang w:val="en-US"/>
+        </w:rPr>
+        <w:t>main.py file</w:t>
+      </w:r>
+    </w:p>
+    <w:p>
+      <w:pPr>
+        <w:pStyle w:val="ListParagraph"/>
+        <w:numPr>
+          <w:ilvl w:val="0"/>
+          <w:numId w:val="5"/>
+        </w:numPr>
+        <w:rPr>
+          <w:lang w:val="en-US"/>
+        </w:rPr>
+      </w:pPr>
+      <w:r>
+        <w:t xml:space="preserve">Trafficlight.py </w:t>
+      </w:r>
+      <w:r>
+        <w:t>–</w:t>
+      </w:r>
+      <w:r>
+        <w:t xml:space="preserve"> </w:t>
+      </w:r>
+      <w:r>
+        <w:rPr>
+          <w:lang w:val="en-US"/>
+        </w:rPr>
+        <w:t xml:space="preserve">This implements the functions to </w:t>
+      </w:r>
+      <w:r>
+        <w:rPr>
+          <w:lang w:val="en-US"/>
+        </w:rPr>
+        <w:t xml:space="preserve">control the lights on the Raspberry Pi </w:t>
+      </w:r>
+      <w:r>
+        <w:rPr>
+          <w:lang w:val="en-US"/>
+        </w:rPr>
+        <w:t>Kit</w:t>
+      </w:r>
+      <w:r>
+        <w:rPr>
+          <w:lang w:val="en-US"/>
+        </w:rPr>
+        <w:t>. It contains functions for each light</w:t>
+      </w:r>
+    </w:p>
+    <w:p/>
+    <w:p>
+      <w:r>
+        <w:t>These files</w:t>
+      </w:r>
+      <w:r>
+        <w:t xml:space="preserve"> put together form the entire programming structure used to control the lights on the Raspberry Pi Kit </w:t>
+      </w:r>
+      <w:r>
+        <w:t>and</w:t>
+      </w:r>
+      <w:r>
+        <w:t xml:space="preserve"> send this control data to the MQTT broker which can be subscribed </w:t>
+      </w:r>
+      <w:r>
+        <w:t>to,</w:t>
+      </w:r>
+      <w:r>
+        <w:t xml:space="preserve"> and the client would get a real live stream of the changes in traffic light control.</w:t>
+      </w:r>
+    </w:p>
+    <w:p>
+      <w:r>
+        <w:t>The structure of the data being published contains the light being change, the state which the light is being changed to (“ON” or “OFF”) and the duration this change would be held for before the next change is published. This is published as a json string which any device can serialized into a json object and read each of the values. A sample of the JSON string is as below.</w:t>
+      </w:r>
+    </w:p>
+    <w:p>
+      <w:pPr>
+        <w:rPr>
+          <w:color w:val="auto"/>
+          <w:lang w:val="en-US"/>
+        </w:rPr>
+      </w:pPr>
+    </w:p>
+    <w:p>
+      <w:pPr>
+        <w:rPr>
+          <w:color w:val="auto"/>
+          <w:lang w:val="en-US"/>
+        </w:rPr>
+      </w:pPr>
+      <w:r>
+        <w:rPr>
+          <w:color w:val="auto"/>
+          <w:lang w:val="en-US"/>
+        </w:rPr>
+        <w:t>"{light: green, signal: ON, duration: 10}"</w:t>
+      </w:r>
+    </w:p>
+    <w:p/>
+    <w:p>
+      <w:r>
+        <w:t>Find below the flow of the entire python program.</w:t>
+      </w:r>
+    </w:p>
+    <w:p>
+      <w:r>
+        <w:lastRenderedPageBreak/>
+        <w:drawing>
+          <wp:inline distT="0" distB="0" distL="0" distR="0" wp14:anchorId="6954976D" wp14:editId="6D421A65">
+            <wp:extent cx="2489200" cy="6350000"/>
+            <wp:effectExtent l="0" t="0" r="0" b="0"/>
+            <wp:docPr id="7" name="Picture 7" descr="A picture containing text, screenshot, businesscard&#10;&#10;Description automatically generated"/>
+            <wp:cNvGraphicFramePr>
+              <a:graphicFrameLocks xmlns:a="http://schemas.openxmlformats.org/drawingml/2006/main" noChangeAspect="1"/>
+            </wp:cNvGraphicFramePr>
+            <a:graphic xmlns:a="http://schemas.openxmlformats.org/drawingml/2006/main">
+              <a:graphicData uri="http://schemas.openxmlformats.org/drawingml/2006/picture">
+                <pic:pic xmlns:pic="http://schemas.openxmlformats.org/drawingml/2006/picture">
+                  <pic:nvPicPr>
+                    <pic:cNvPr id="7" name="Picture 7" descr="A picture containing text, screenshot, businesscard&#10;&#10;Description automatically generated"/>
+                    <pic:cNvPicPr/>
+                  </pic:nvPicPr>
+                  <pic:blipFill>
+                    <a:blip r:embed="rId12"/>
+                    <a:stretch>
+                      <a:fillRect/>
+                    </a:stretch>
+                  </pic:blipFill>
+                  <pic:spPr>
+                    <a:xfrm>
+                      <a:off x="0" y="0"/>
+                      <a:ext cx="2489200" cy="6350000"/>
+                    </a:xfrm>
+                    <a:prstGeom prst="rect">
+                      <a:avLst/>
+                    </a:prstGeom>
+                  </pic:spPr>
+                </pic:pic>
+              </a:graphicData>
+            </a:graphic>
+          </wp:inline>
+        </w:drawing>
+      </w:r>
     </w:p>
     <w:p>
       <w:pPr>
@@ -2163,13 +3743,216 @@
       <w:pPr>
         <w:pStyle w:val="Heading1"/>
       </w:pPr>
-      <w:bookmarkStart w:id="12" w:name="_Toc92921426"/>
+      <w:bookmarkStart w:id="10" w:name="_Toc92981405"/>
+      <w:r>
+        <w:t>Observations and Results</w:t>
+      </w:r>
+      <w:bookmarkEnd w:id="10"/>
+    </w:p>
+    <w:p>
+      <w:pPr>
+        <w:pStyle w:val="ListParagraph"/>
+        <w:ind w:left="545" w:firstLine="0"/>
+      </w:pPr>
+      <w:r>
+        <w:t xml:space="preserve">The system successfully created the traffic light control data, published it for each light </w:t>
+      </w:r>
+      <w:proofErr w:type="gramStart"/>
+      <w:r>
+        <w:t>and also</w:t>
+      </w:r>
+      <w:proofErr w:type="gramEnd"/>
+      <w:r>
+        <w:t xml:space="preserve"> controlled the lights on the bread board as programmed. </w:t>
+      </w:r>
+    </w:p>
+    <w:p>
+      <w:pPr>
+        <w:pStyle w:val="ListParagraph"/>
+        <w:ind w:left="545" w:firstLine="0"/>
+      </w:pPr>
+      <w:r>
+        <w:t>Analysing</w:t>
+      </w:r>
+      <w:r>
+        <w:t xml:space="preserve"> the data from the message broker to relate the time message is received and when the lights changed, it is noticed that the message times are accurate for the “Red” and “Amber” light while there is a delay in receiving the message for a change in the “Green” light. </w:t>
+      </w:r>
+      <w:proofErr w:type="gramStart"/>
+      <w:r>
+        <w:t>So</w:t>
+      </w:r>
+      <w:proofErr w:type="gramEnd"/>
+      <w:r>
+        <w:t xml:space="preserve"> buffers have to be created for this lag in message delivery to ensure the clients connecting to this broker can make up for the delays. Recommended addition to the message object is a timestamp from the system </w:t>
+      </w:r>
+      <w:r>
+        <w:lastRenderedPageBreak/>
+        <w:t xml:space="preserve">which shows when the time was sent and allow the client to be able to accurately calculate the message lag and </w:t>
+      </w:r>
+      <w:r>
+        <w:t>adjust</w:t>
+      </w:r>
+      <w:r>
+        <w:t xml:space="preserve"> where needed.</w:t>
+      </w:r>
+    </w:p>
+    <w:p>
+      <w:pPr>
+        <w:pStyle w:val="ListParagraph"/>
+        <w:ind w:left="545" w:firstLine="0"/>
+      </w:pPr>
+      <w:r>
+        <w:drawing>
+          <wp:inline distT="0" distB="0" distL="0" distR="0" wp14:anchorId="55789DF7" wp14:editId="368B7ECC">
+            <wp:extent cx="5943600" cy="6781165"/>
+            <wp:effectExtent l="0" t="0" r="0" b="635"/>
+            <wp:docPr id="8" name="Picture 8" descr="Text&#10;&#10;Description automatically generated with low confidence"/>
+            <wp:cNvGraphicFramePr>
+              <a:graphicFrameLocks xmlns:a="http://schemas.openxmlformats.org/drawingml/2006/main" noChangeAspect="1"/>
+            </wp:cNvGraphicFramePr>
+            <a:graphic xmlns:a="http://schemas.openxmlformats.org/drawingml/2006/main">
+              <a:graphicData uri="http://schemas.openxmlformats.org/drawingml/2006/picture">
+                <pic:pic xmlns:pic="http://schemas.openxmlformats.org/drawingml/2006/picture">
+                  <pic:nvPicPr>
+                    <pic:cNvPr id="8" name="Picture 8" descr="Text&#10;&#10;Description automatically generated with low confidence"/>
+                    <pic:cNvPicPr/>
+                  </pic:nvPicPr>
+                  <pic:blipFill>
+                    <a:blip r:embed="rId13"/>
+                    <a:stretch>
+                      <a:fillRect/>
+                    </a:stretch>
+                  </pic:blipFill>
+                  <pic:spPr>
+                    <a:xfrm>
+                      <a:off x="0" y="0"/>
+                      <a:ext cx="5943600" cy="6781165"/>
+                    </a:xfrm>
+                    <a:prstGeom prst="rect">
+                      <a:avLst/>
+                    </a:prstGeom>
+                  </pic:spPr>
+                </pic:pic>
+              </a:graphicData>
+            </a:graphic>
+          </wp:inline>
+        </w:drawing>
+      </w:r>
+    </w:p>
+    <w:p>
+      <w:pPr>
+        <w:pStyle w:val="ListParagraph"/>
+        <w:ind w:left="545" w:firstLine="0"/>
+      </w:pPr>
+    </w:p>
+    <w:p>
+      <w:pPr>
+        <w:pStyle w:val="ListParagraph"/>
+        <w:ind w:left="545" w:firstLine="0"/>
+      </w:pPr>
+      <w:r>
+        <w:t xml:space="preserve">The message times are circled </w:t>
+      </w:r>
+      <w:r>
+        <w:t>above,</w:t>
+      </w:r>
+      <w:r>
+        <w:t xml:space="preserve"> and it is noticed that it takes about 14 seconds change in time for the </w:t>
+      </w:r>
+      <w:r>
+        <w:t>green</w:t>
+      </w:r>
+      <w:r>
+        <w:t xml:space="preserve"> light compared to the others which are accurate for 5 and 2 seconds respectively for the Red and Amber light</w:t>
+      </w:r>
+    </w:p>
+    <w:p>
+      <w:pPr>
+        <w:pStyle w:val="ListParagraph"/>
+        <w:ind w:left="545" w:firstLine="0"/>
+      </w:pPr>
+    </w:p>
+    <w:p>
+      <w:pPr>
+        <w:pStyle w:val="Heading1"/>
+      </w:pPr>
+      <w:bookmarkStart w:id="11" w:name="_Toc92981406"/>
+      <w:r>
+        <w:lastRenderedPageBreak/>
+        <w:t>Conclusion</w:t>
+      </w:r>
+      <w:bookmarkEnd w:id="11"/>
+    </w:p>
+    <w:p>
+      <w:r>
+        <w:t>This project showed that t</w:t>
+      </w:r>
+      <w:r>
+        <w:t xml:space="preserve">raffic control data </w:t>
+      </w:r>
+      <w:r>
+        <w:t>can be</w:t>
+      </w:r>
+      <w:r>
+        <w:t xml:space="preserve"> made available to IoT systems</w:t>
+      </w:r>
+      <w:r>
+        <w:t>. This</w:t>
+      </w:r>
+      <w:r>
+        <w:t xml:space="preserve"> </w:t>
+      </w:r>
+      <w:r>
+        <w:t>is</w:t>
+      </w:r>
+      <w:r>
+        <w:t xml:space="preserve"> important if we are going to be ready for a smart city life. Vision of self-driving vehicles coming to life and people never having to bother about taking driving classes or purchasing any vehicle if the public transportation system could also offer self-driven vehicles at the disposal of any user on request.</w:t>
+      </w:r>
+    </w:p>
+    <w:p>
+      <w:r>
+        <w:t xml:space="preserve">While lots of improvements could be brought to this system this was just a first step towards introducing IoT into traffic control system by making the data available and possible to </w:t>
+      </w:r>
+      <w:r>
+        <w:t>analyse</w:t>
+      </w:r>
+      <w:r>
+        <w:t>.</w:t>
+      </w:r>
+    </w:p>
+    <w:p>
+      <w:pPr>
+        <w:pStyle w:val="ListParagraph"/>
+        <w:ind w:left="545" w:firstLine="0"/>
+      </w:pPr>
+    </w:p>
+    <w:p>
+      <w:pPr>
+        <w:pStyle w:val="ListParagraph"/>
+        <w:ind w:left="545" w:firstLine="0"/>
+      </w:pPr>
+    </w:p>
+    <w:p>
+      <w:pPr>
+        <w:pStyle w:val="Heading1"/>
+      </w:pPr>
+      <w:bookmarkStart w:id="12" w:name="_Toc92981407"/>
       <w:r>
         <w:t>Appendix</w:t>
       </w:r>
       <w:bookmarkEnd w:id="12"/>
     </w:p>
     <w:p>
+      <w:pPr>
+        <w:pStyle w:val="Heading2"/>
+      </w:pPr>
+      <w:bookmarkStart w:id="13" w:name="_Toc92981408"/>
+      <w:r>
+        <w:t>Source Codes</w:t>
+      </w:r>
+      <w:bookmarkEnd w:id="13"/>
+    </w:p>
+    <w:p>
       <w:r>
         <w:t xml:space="preserve">All </w:t>
       </w:r>
@@ -2178,7 +3961,7 @@
       </w:r>
     </w:p>
     <w:p>
-      <w:hyperlink r:id="rId7" w:history="1">
+      <w:hyperlink r:id="rId14" w:history="1">
         <w:r>
           <w:rPr>
             <w:rStyle w:val="Hyperlink"/>
@@ -2188,12 +3971,285 @@
       </w:hyperlink>
     </w:p>
     <w:p/>
+    <w:p>
+      <w:pPr>
+        <w:pStyle w:val="Heading2"/>
+      </w:pPr>
+      <w:bookmarkStart w:id="14" w:name="_Toc92981409"/>
+      <w:r>
+        <w:t>Traffic Light Control</w:t>
+      </w:r>
+      <w:bookmarkEnd w:id="14"/>
+    </w:p>
+    <w:p/>
+    <w:p>
+      <w:r>
+        <w:drawing>
+          <wp:inline distT="0" distB="0" distL="0" distR="0" wp14:anchorId="0C433F7C" wp14:editId="7D1B98A0">
+            <wp:extent cx="5943600" cy="3067685"/>
+            <wp:effectExtent l="0" t="0" r="0" b="5715"/>
+            <wp:docPr id="2" name="Picture 2" descr="Text&#10;&#10;Description automatically generated"/>
+            <wp:cNvGraphicFramePr>
+              <a:graphicFrameLocks xmlns:a="http://schemas.openxmlformats.org/drawingml/2006/main" noChangeAspect="1"/>
+            </wp:cNvGraphicFramePr>
+            <a:graphic xmlns:a="http://schemas.openxmlformats.org/drawingml/2006/main">
+              <a:graphicData uri="http://schemas.openxmlformats.org/drawingml/2006/picture">
+                <pic:pic xmlns:pic="http://schemas.openxmlformats.org/drawingml/2006/picture">
+                  <pic:nvPicPr>
+                    <pic:cNvPr id="2" name="Picture 2" descr="Text&#10;&#10;Description automatically generated"/>
+                    <pic:cNvPicPr/>
+                  </pic:nvPicPr>
+                  <pic:blipFill>
+                    <a:blip r:embed="rId15"/>
+                    <a:stretch>
+                      <a:fillRect/>
+                    </a:stretch>
+                  </pic:blipFill>
+                  <pic:spPr>
+                    <a:xfrm>
+                      <a:off x="0" y="0"/>
+                      <a:ext cx="5943600" cy="3067685"/>
+                    </a:xfrm>
+                    <a:prstGeom prst="rect">
+                      <a:avLst/>
+                    </a:prstGeom>
+                  </pic:spPr>
+                </pic:pic>
+              </a:graphicData>
+            </a:graphic>
+          </wp:inline>
+        </w:drawing>
+      </w:r>
+    </w:p>
+    <w:p/>
+    <w:p>
+      <w:pPr>
+        <w:pStyle w:val="Heading2"/>
+      </w:pPr>
+      <w:bookmarkStart w:id="15" w:name="_Toc92981410"/>
+      <w:r>
+        <w:t>MQTT Subscriber</w:t>
+      </w:r>
+      <w:bookmarkEnd w:id="15"/>
+    </w:p>
+    <w:p/>
+    <w:p>
+      <w:r>
+        <w:lastRenderedPageBreak/>
+        <w:drawing>
+          <wp:inline distT="0" distB="0" distL="0" distR="0" wp14:anchorId="48E522D0" wp14:editId="072A4951">
+            <wp:extent cx="5943600" cy="3067685"/>
+            <wp:effectExtent l="0" t="0" r="0" b="5715"/>
+            <wp:docPr id="3" name="Picture 3" descr="Text&#10;&#10;Description automatically generated"/>
+            <wp:cNvGraphicFramePr>
+              <a:graphicFrameLocks xmlns:a="http://schemas.openxmlformats.org/drawingml/2006/main" noChangeAspect="1"/>
+            </wp:cNvGraphicFramePr>
+            <a:graphic xmlns:a="http://schemas.openxmlformats.org/drawingml/2006/main">
+              <a:graphicData uri="http://schemas.openxmlformats.org/drawingml/2006/picture">
+                <pic:pic xmlns:pic="http://schemas.openxmlformats.org/drawingml/2006/picture">
+                  <pic:nvPicPr>
+                    <pic:cNvPr id="3" name="Picture 3" descr="Text&#10;&#10;Description automatically generated"/>
+                    <pic:cNvPicPr/>
+                  </pic:nvPicPr>
+                  <pic:blipFill>
+                    <a:blip r:embed="rId16"/>
+                    <a:stretch>
+                      <a:fillRect/>
+                    </a:stretch>
+                  </pic:blipFill>
+                  <pic:spPr>
+                    <a:xfrm>
+                      <a:off x="0" y="0"/>
+                      <a:ext cx="5943600" cy="3067685"/>
+                    </a:xfrm>
+                    <a:prstGeom prst="rect">
+                      <a:avLst/>
+                    </a:prstGeom>
+                  </pic:spPr>
+                </pic:pic>
+              </a:graphicData>
+            </a:graphic>
+          </wp:inline>
+        </w:drawing>
+      </w:r>
+    </w:p>
+    <w:p/>
+    <w:p/>
+    <w:p>
+      <w:pPr>
+        <w:pStyle w:val="Heading2"/>
+      </w:pPr>
+      <w:bookmarkStart w:id="16" w:name="_Toc92981411"/>
+      <w:r>
+        <w:t>MQTT Publisher</w:t>
+      </w:r>
+      <w:bookmarkEnd w:id="16"/>
+    </w:p>
+    <w:p/>
+    <w:p>
+      <w:r>
+        <w:drawing>
+          <wp:inline distT="0" distB="0" distL="0" distR="0" wp14:anchorId="56B023CA" wp14:editId="2A7E35F1">
+            <wp:extent cx="5943600" cy="3067685"/>
+            <wp:effectExtent l="0" t="0" r="0" b="5715"/>
+            <wp:docPr id="4" name="Picture 4" descr="Graphical user interface, text&#10;&#10;Description automatically generated"/>
+            <wp:cNvGraphicFramePr>
+              <a:graphicFrameLocks xmlns:a="http://schemas.openxmlformats.org/drawingml/2006/main" noChangeAspect="1"/>
+            </wp:cNvGraphicFramePr>
+            <a:graphic xmlns:a="http://schemas.openxmlformats.org/drawingml/2006/main">
+              <a:graphicData uri="http://schemas.openxmlformats.org/drawingml/2006/picture">
+                <pic:pic xmlns:pic="http://schemas.openxmlformats.org/drawingml/2006/picture">
+                  <pic:nvPicPr>
+                    <pic:cNvPr id="4" name="Picture 4" descr="Graphical user interface, text&#10;&#10;Description automatically generated"/>
+                    <pic:cNvPicPr/>
+                  </pic:nvPicPr>
+                  <pic:blipFill>
+                    <a:blip r:embed="rId17"/>
+                    <a:stretch>
+                      <a:fillRect/>
+                    </a:stretch>
+                  </pic:blipFill>
+                  <pic:spPr>
+                    <a:xfrm>
+                      <a:off x="0" y="0"/>
+                      <a:ext cx="5943600" cy="3067685"/>
+                    </a:xfrm>
+                    <a:prstGeom prst="rect">
+                      <a:avLst/>
+                    </a:prstGeom>
+                  </pic:spPr>
+                </pic:pic>
+              </a:graphicData>
+            </a:graphic>
+          </wp:inline>
+        </w:drawing>
+      </w:r>
+    </w:p>
     <w:p/>
     <w:p>
       <w:pPr>
         <w:spacing w:after="0" w:line="240" w:lineRule="auto"/>
         <w:ind w:left="0" w:firstLine="0"/>
         <w:jc w:val="left"/>
+        <w:rPr>
+          <w:rFonts w:asciiTheme="majorHAnsi" w:eastAsiaTheme="majorEastAsia" w:hAnsiTheme="majorHAnsi" w:cstheme="majorBidi"/>
+          <w:color w:val="2F5496" w:themeColor="accent1" w:themeShade="BF"/>
+          <w:sz w:val="26"/>
+          <w:szCs w:val="26"/>
+        </w:rPr>
+      </w:pPr>
+      <w:r>
+        <w:br w:type="page"/>
+      </w:r>
+    </w:p>
+    <w:p>
+      <w:pPr>
+        <w:pStyle w:val="Heading2"/>
+      </w:pPr>
+      <w:bookmarkStart w:id="17" w:name="_Toc92981412"/>
+      <w:r>
+        <w:lastRenderedPageBreak/>
+        <w:t>Main flow</w:t>
+      </w:r>
+      <w:bookmarkEnd w:id="17"/>
+    </w:p>
+    <w:p/>
+    <w:p>
+      <w:r>
+        <w:drawing>
+          <wp:inline distT="0" distB="0" distL="0" distR="0" wp14:anchorId="5D6B433E" wp14:editId="3FB95A89">
+            <wp:extent cx="5943600" cy="3696970"/>
+            <wp:effectExtent l="0" t="0" r="0" b="0"/>
+            <wp:docPr id="5" name="Picture 5" descr="Graphical user interface, text&#10;&#10;Description automatically generated"/>
+            <wp:cNvGraphicFramePr>
+              <a:graphicFrameLocks xmlns:a="http://schemas.openxmlformats.org/drawingml/2006/main" noChangeAspect="1"/>
+            </wp:cNvGraphicFramePr>
+            <a:graphic xmlns:a="http://schemas.openxmlformats.org/drawingml/2006/main">
+              <a:graphicData uri="http://schemas.openxmlformats.org/drawingml/2006/picture">
+                <pic:pic xmlns:pic="http://schemas.openxmlformats.org/drawingml/2006/picture">
+                  <pic:nvPicPr>
+                    <pic:cNvPr id="5" name="Picture 5" descr="Graphical user interface, text&#10;&#10;Description automatically generated"/>
+                    <pic:cNvPicPr/>
+                  </pic:nvPicPr>
+                  <pic:blipFill>
+                    <a:blip r:embed="rId18"/>
+                    <a:stretch>
+                      <a:fillRect/>
+                    </a:stretch>
+                  </pic:blipFill>
+                  <pic:spPr>
+                    <a:xfrm>
+                      <a:off x="0" y="0"/>
+                      <a:ext cx="5943600" cy="3696970"/>
+                    </a:xfrm>
+                    <a:prstGeom prst="rect">
+                      <a:avLst/>
+                    </a:prstGeom>
+                  </pic:spPr>
+                </pic:pic>
+              </a:graphicData>
+            </a:graphic>
+          </wp:inline>
+        </w:drawing>
+      </w:r>
+    </w:p>
+    <w:p/>
+    <w:p>
+      <w:pPr>
+        <w:pStyle w:val="Heading2"/>
+      </w:pPr>
+      <w:bookmarkStart w:id="18" w:name="_Toc92981413"/>
+      <w:r>
+        <w:t>Program based on Node-Red</w:t>
+      </w:r>
+      <w:bookmarkEnd w:id="18"/>
+    </w:p>
+    <w:p/>
+    <w:p>
+      <w:r>
+        <w:drawing>
+          <wp:inline distT="0" distB="0" distL="0" distR="0" wp14:anchorId="0AE7F981" wp14:editId="059FE148">
+            <wp:extent cx="5943600" cy="3083560"/>
+            <wp:effectExtent l="0" t="0" r="0" b="2540"/>
+            <wp:docPr id="1" name="Picture 1" descr="Graphical user interface, application&#10;&#10;Description automatically generated"/>
+            <wp:cNvGraphicFramePr>
+              <a:graphicFrameLocks xmlns:a="http://schemas.openxmlformats.org/drawingml/2006/main" noChangeAspect="1"/>
+            </wp:cNvGraphicFramePr>
+            <a:graphic xmlns:a="http://schemas.openxmlformats.org/drawingml/2006/main">
+              <a:graphicData uri="http://schemas.openxmlformats.org/drawingml/2006/picture">
+                <pic:pic xmlns:pic="http://schemas.openxmlformats.org/drawingml/2006/picture">
+                  <pic:nvPicPr>
+                    <pic:cNvPr id="1" name="Picture 1" descr="Graphical user interface, application&#10;&#10;Description automatically generated"/>
+                    <pic:cNvPicPr/>
+                  </pic:nvPicPr>
+                  <pic:blipFill>
+                    <a:blip r:embed="rId19"/>
+                    <a:stretch>
+                      <a:fillRect/>
+                    </a:stretch>
+                  </pic:blipFill>
+                  <pic:spPr>
+                    <a:xfrm>
+                      <a:off x="0" y="0"/>
+                      <a:ext cx="5943600" cy="3083560"/>
+                    </a:xfrm>
+                    <a:prstGeom prst="rect">
+                      <a:avLst/>
+                    </a:prstGeom>
+                  </pic:spPr>
+                </pic:pic>
+              </a:graphicData>
+            </a:graphic>
+          </wp:inline>
+        </w:drawing>
+      </w:r>
+    </w:p>
+    <w:p/>
+    <w:p>
+      <w:pPr>
+        <w:spacing w:after="0" w:line="240" w:lineRule="auto"/>
+        <w:ind w:left="0" w:firstLine="0"/>
+        <w:jc w:val="left"/>
       </w:pPr>
       <w:r>
         <w:br w:type="page"/>
@@ -2207,7 +4263,7 @@
           <w:color w:val="auto"/>
         </w:rPr>
       </w:pPr>
-      <w:bookmarkStart w:id="13" w:name="_Toc92921427"/>
+      <w:bookmarkStart w:id="19" w:name="_Toc92981414"/>
       <w:r>
         <w:rPr>
           <w:color w:val="auto"/>
@@ -2227,7 +4283,7 @@
         </w:rPr>
         <w:t>:</w:t>
       </w:r>
-      <w:bookmarkEnd w:id="13"/>
+      <w:bookmarkEnd w:id="19"/>
     </w:p>
     <w:p/>
     <w:p>
@@ -2267,7 +4323,7 @@
         </w:rPr>
         <w:t xml:space="preserve">  Euronews: Euronews </w:t>
       </w:r>
-      <w:hyperlink r:id="rId8" w:history="1">
+      <w:hyperlink r:id="rId20" w:history="1">
         <w:r>
           <w:rPr>
             <w:rStyle w:val="Hyperlink"/>
@@ -2399,7 +4455,7 @@
         </w:rPr>
         <w:t xml:space="preserve">  Garagewire. </w:t>
       </w:r>
-      <w:hyperlink r:id="rId9" w:history="1">
+      <w:hyperlink r:id="rId21" w:history="1">
         <w:r>
           <w:rPr>
             <w:rStyle w:val="Hyperlink"/>
@@ -2444,7 +4500,7 @@
         </w:rPr>
         <w:t xml:space="preserve">  Theory Test. </w:t>
       </w:r>
-      <w:hyperlink r:id="rId10" w:history="1">
+      <w:hyperlink r:id="rId22" w:history="1">
         <w:r>
           <w:rPr>
             <w:rStyle w:val="Hyperlink"/>
@@ -2536,6 +4592,119 @@
 <file path=word/numbering.xml><?xml version="1.0" encoding="utf-8"?>
 <w:numbering xmlns:wpc="http://schemas.microsoft.com/office/word/2010/wordprocessingCanvas" xmlns:cx="http://schemas.microsoft.com/office/drawing/2014/chartex" xmlns:cx1="http://schemas.microsoft.com/office/drawing/2015/9/8/chartex" xmlns:cx2="http://schemas.microsoft.com/office/drawing/2015/10/21/chartex" xmlns:cx3="http://schemas.microsoft.com/office/drawing/2016/5/9/chartex" xmlns:cx4="http://schemas.microsoft.com/office/drawing/2016/5/10/chartex" xmlns:cx5="http://schemas.microsoft.com/office/drawing/2016/5/11/chartex" xmlns:cx6="http://schemas.microsoft.com/office/drawing/2016/5/12/chartex" xmlns:cx7="http://schemas.microsoft.com/office/drawing/2016/5/13/chartex" xmlns:cx8="http://schemas.microsoft.com/office/drawing/2016/5/14/chartex" xmlns:mc="http://schemas.openxmlformats.org/markup-compatibility/2006" xmlns:aink="http://schemas.microsoft.com/office/drawing/2016/ink" xmlns:am3d="http://schemas.microsoft.com/office/drawing/2017/model3d" xmlns:o="urn:schemas-microsoft-com:office:office" xmlns:r="http://schemas.openxmlformats.org/officeDocument/2006/relationships" xmlns:m="http://schemas.openxmlformats.org/officeDocument/2006/math" xmlns:v="urn:schemas-microsoft-com:vml" xmlns:wp14="http://schemas.microsoft.com/office/word/2010/wordprocessingDrawing" xmlns:wp="http://schemas.openxmlformats.org/drawingml/2006/wordprocessingDrawing" xmlns:w10="urn:schemas-microsoft-com:office:word" xmlns:w="http://schemas.openxmlformats.org/wordprocessingml/2006/main" xmlns:w14="http://schemas.microsoft.com/office/word/2010/wordml" xmlns:w15="http://schemas.microsoft.com/office/word/2012/wordml" xmlns:w16cex="http://schemas.microsoft.com/office/word/2018/wordml/cex" xmlns:w16cid="http://schemas.microsoft.com/office/word/2016/wordml/cid" xmlns:w16="http://schemas.microsoft.com/office/word/2018/wordml" xmlns:w16sdtdh="http://schemas.microsoft.com/office/word/2020/wordml/sdtdatahash" xmlns:w16se="http://schemas.microsoft.com/office/word/2015/wordml/symex" xmlns:wpg="http://schemas.microsoft.com/office/word/2010/wordprocessingGroup" xmlns:wpi="http://schemas.microsoft.com/office/word/2010/wordprocessingInk" xmlns:wne="http://schemas.microsoft.com/office/word/2006/wordml" xmlns:wps="http://schemas.microsoft.com/office/word/2010/wordprocessingShape" mc:Ignorable="w14 w15 w16se w16cid w16 w16cex w16sdtdh wp14">
   <w:abstractNum w:abstractNumId="0" w15:restartNumberingAfterBreak="0">
+    <w:nsid w:val="14123518"/>
+    <w:multiLevelType w:val="hybridMultilevel"/>
+    <w:tmpl w:val="3BBACCFA"/>
+    <w:lvl w:ilvl="0" w:tplc="04090001">
+      <w:start w:val="1"/>
+      <w:numFmt w:val="bullet"/>
+      <w:lvlText w:val=""/>
+      <w:lvlJc w:val="left"/>
+      <w:pPr>
+        <w:ind w:left="1255" w:hanging="360"/>
+      </w:pPr>
+      <w:rPr>
+        <w:rFonts w:ascii="Symbol" w:hAnsi="Symbol" w:hint="default"/>
+      </w:rPr>
+    </w:lvl>
+    <w:lvl w:ilvl="1" w:tplc="04090003" w:tentative="1">
+      <w:start w:val="1"/>
+      <w:numFmt w:val="bullet"/>
+      <w:lvlText w:val="o"/>
+      <w:lvlJc w:val="left"/>
+      <w:pPr>
+        <w:ind w:left="1975" w:hanging="360"/>
+      </w:pPr>
+      <w:rPr>
+        <w:rFonts w:ascii="Courier New" w:hAnsi="Courier New" w:cs="Courier New" w:hint="default"/>
+      </w:rPr>
+    </w:lvl>
+    <w:lvl w:ilvl="2" w:tplc="04090005" w:tentative="1">
+      <w:start w:val="1"/>
+      <w:numFmt w:val="bullet"/>
+      <w:lvlText w:val=""/>
+      <w:lvlJc w:val="left"/>
+      <w:pPr>
+        <w:ind w:left="2695" w:hanging="360"/>
+      </w:pPr>
+      <w:rPr>
+        <w:rFonts w:ascii="Wingdings" w:hAnsi="Wingdings" w:hint="default"/>
+      </w:rPr>
+    </w:lvl>
+    <w:lvl w:ilvl="3" w:tplc="04090001" w:tentative="1">
+      <w:start w:val="1"/>
+      <w:numFmt w:val="bullet"/>
+      <w:lvlText w:val=""/>
+      <w:lvlJc w:val="left"/>
+      <w:pPr>
+        <w:ind w:left="3415" w:hanging="360"/>
+      </w:pPr>
+      <w:rPr>
+        <w:rFonts w:ascii="Symbol" w:hAnsi="Symbol" w:hint="default"/>
+      </w:rPr>
+    </w:lvl>
+    <w:lvl w:ilvl="4" w:tplc="04090003" w:tentative="1">
+      <w:start w:val="1"/>
+      <w:numFmt w:val="bullet"/>
+      <w:lvlText w:val="o"/>
+      <w:lvlJc w:val="left"/>
+      <w:pPr>
+        <w:ind w:left="4135" w:hanging="360"/>
+      </w:pPr>
+      <w:rPr>
+        <w:rFonts w:ascii="Courier New" w:hAnsi="Courier New" w:cs="Courier New" w:hint="default"/>
+      </w:rPr>
+    </w:lvl>
+    <w:lvl w:ilvl="5" w:tplc="04090005" w:tentative="1">
+      <w:start w:val="1"/>
+      <w:numFmt w:val="bullet"/>
+      <w:lvlText w:val=""/>
+      <w:lvlJc w:val="left"/>
+      <w:pPr>
+        <w:ind w:left="4855" w:hanging="360"/>
+      </w:pPr>
+      <w:rPr>
+        <w:rFonts w:ascii="Wingdings" w:hAnsi="Wingdings" w:hint="default"/>
+      </w:rPr>
+    </w:lvl>
+    <w:lvl w:ilvl="6" w:tplc="04090001" w:tentative="1">
+      <w:start w:val="1"/>
+      <w:numFmt w:val="bullet"/>
+      <w:lvlText w:val=""/>
+      <w:lvlJc w:val="left"/>
+      <w:pPr>
+        <w:ind w:left="5575" w:hanging="360"/>
+      </w:pPr>
+      <w:rPr>
+        <w:rFonts w:ascii="Symbol" w:hAnsi="Symbol" w:hint="default"/>
+      </w:rPr>
+    </w:lvl>
+    <w:lvl w:ilvl="7" w:tplc="04090003" w:tentative="1">
+      <w:start w:val="1"/>
+      <w:numFmt w:val="bullet"/>
+      <w:lvlText w:val="o"/>
+      <w:lvlJc w:val="left"/>
+      <w:pPr>
+        <w:ind w:left="6295" w:hanging="360"/>
+      </w:pPr>
+      <w:rPr>
+        <w:rFonts w:ascii="Courier New" w:hAnsi="Courier New" w:cs="Courier New" w:hint="default"/>
+      </w:rPr>
+    </w:lvl>
+    <w:lvl w:ilvl="8" w:tplc="04090005" w:tentative="1">
+      <w:start w:val="1"/>
+      <w:numFmt w:val="bullet"/>
+      <w:lvlText w:val=""/>
+      <w:lvlJc w:val="left"/>
+      <w:pPr>
+        <w:ind w:left="7015" w:hanging="360"/>
+      </w:pPr>
+      <w:rPr>
+        <w:rFonts w:ascii="Wingdings" w:hAnsi="Wingdings" w:hint="default"/>
+      </w:rPr>
+    </w:lvl>
+  </w:abstractNum>
+  <w:abstractNum w:abstractNumId="1" w15:restartNumberingAfterBreak="0">
     <w:nsid w:val="1F830FF9"/>
     <w:multiLevelType w:val="multilevel"/>
     <w:tmpl w:val="C57E16D4"/>
@@ -2653,7 +4822,7 @@
       </w:rPr>
     </w:lvl>
   </w:abstractNum>
-  <w:abstractNum w:abstractNumId="1" w15:restartNumberingAfterBreak="0">
+  <w:abstractNum w:abstractNumId="2" w15:restartNumberingAfterBreak="0">
     <w:nsid w:val="269147D0"/>
     <w:multiLevelType w:val="hybridMultilevel"/>
     <w:tmpl w:val="4F8AF6D6"/>
@@ -2766,7 +4935,7 @@
       </w:rPr>
     </w:lvl>
   </w:abstractNum>
-  <w:abstractNum w:abstractNumId="2" w15:restartNumberingAfterBreak="0">
+  <w:abstractNum w:abstractNumId="3" w15:restartNumberingAfterBreak="0">
     <w:nsid w:val="58F456F7"/>
     <w:multiLevelType w:val="hybridMultilevel"/>
     <w:tmpl w:val="213A39D0"/>
@@ -2879,7 +5048,120 @@
       </w:rPr>
     </w:lvl>
   </w:abstractNum>
-  <w:abstractNum w:abstractNumId="3" w15:restartNumberingAfterBreak="0">
+  <w:abstractNum w:abstractNumId="4" w15:restartNumberingAfterBreak="0">
+    <w:nsid w:val="678241A3"/>
+    <w:multiLevelType w:val="hybridMultilevel"/>
+    <w:tmpl w:val="47E8159E"/>
+    <w:lvl w:ilvl="0" w:tplc="04090001">
+      <w:start w:val="1"/>
+      <w:numFmt w:val="bullet"/>
+      <w:lvlText w:val=""/>
+      <w:lvlJc w:val="left"/>
+      <w:pPr>
+        <w:ind w:left="1255" w:hanging="360"/>
+      </w:pPr>
+      <w:rPr>
+        <w:rFonts w:ascii="Symbol" w:hAnsi="Symbol" w:hint="default"/>
+      </w:rPr>
+    </w:lvl>
+    <w:lvl w:ilvl="1" w:tplc="04090003" w:tentative="1">
+      <w:start w:val="1"/>
+      <w:numFmt w:val="bullet"/>
+      <w:lvlText w:val="o"/>
+      <w:lvlJc w:val="left"/>
+      <w:pPr>
+        <w:ind w:left="1975" w:hanging="360"/>
+      </w:pPr>
+      <w:rPr>
+        <w:rFonts w:ascii="Courier New" w:hAnsi="Courier New" w:cs="Courier New" w:hint="default"/>
+      </w:rPr>
+    </w:lvl>
+    <w:lvl w:ilvl="2" w:tplc="04090005" w:tentative="1">
+      <w:start w:val="1"/>
+      <w:numFmt w:val="bullet"/>
+      <w:lvlText w:val=""/>
+      <w:lvlJc w:val="left"/>
+      <w:pPr>
+        <w:ind w:left="2695" w:hanging="360"/>
+      </w:pPr>
+      <w:rPr>
+        <w:rFonts w:ascii="Wingdings" w:hAnsi="Wingdings" w:hint="default"/>
+      </w:rPr>
+    </w:lvl>
+    <w:lvl w:ilvl="3" w:tplc="04090001" w:tentative="1">
+      <w:start w:val="1"/>
+      <w:numFmt w:val="bullet"/>
+      <w:lvlText w:val=""/>
+      <w:lvlJc w:val="left"/>
+      <w:pPr>
+        <w:ind w:left="3415" w:hanging="360"/>
+      </w:pPr>
+      <w:rPr>
+        <w:rFonts w:ascii="Symbol" w:hAnsi="Symbol" w:hint="default"/>
+      </w:rPr>
+    </w:lvl>
+    <w:lvl w:ilvl="4" w:tplc="04090003" w:tentative="1">
+      <w:start w:val="1"/>
+      <w:numFmt w:val="bullet"/>
+      <w:lvlText w:val="o"/>
+      <w:lvlJc w:val="left"/>
+      <w:pPr>
+        <w:ind w:left="4135" w:hanging="360"/>
+      </w:pPr>
+      <w:rPr>
+        <w:rFonts w:ascii="Courier New" w:hAnsi="Courier New" w:cs="Courier New" w:hint="default"/>
+      </w:rPr>
+    </w:lvl>
+    <w:lvl w:ilvl="5" w:tplc="04090005" w:tentative="1">
+      <w:start w:val="1"/>
+      <w:numFmt w:val="bullet"/>
+      <w:lvlText w:val=""/>
+      <w:lvlJc w:val="left"/>
+      <w:pPr>
+        <w:ind w:left="4855" w:hanging="360"/>
+      </w:pPr>
+      <w:rPr>
+        <w:rFonts w:ascii="Wingdings" w:hAnsi="Wingdings" w:hint="default"/>
+      </w:rPr>
+    </w:lvl>
+    <w:lvl w:ilvl="6" w:tplc="04090001" w:tentative="1">
+      <w:start w:val="1"/>
+      <w:numFmt w:val="bullet"/>
+      <w:lvlText w:val=""/>
+      <w:lvlJc w:val="left"/>
+      <w:pPr>
+        <w:ind w:left="5575" w:hanging="360"/>
+      </w:pPr>
+      <w:rPr>
+        <w:rFonts w:ascii="Symbol" w:hAnsi="Symbol" w:hint="default"/>
+      </w:rPr>
+    </w:lvl>
+    <w:lvl w:ilvl="7" w:tplc="04090003" w:tentative="1">
+      <w:start w:val="1"/>
+      <w:numFmt w:val="bullet"/>
+      <w:lvlText w:val="o"/>
+      <w:lvlJc w:val="left"/>
+      <w:pPr>
+        <w:ind w:left="6295" w:hanging="360"/>
+      </w:pPr>
+      <w:rPr>
+        <w:rFonts w:ascii="Courier New" w:hAnsi="Courier New" w:cs="Courier New" w:hint="default"/>
+      </w:rPr>
+    </w:lvl>
+    <w:lvl w:ilvl="8" w:tplc="04090005" w:tentative="1">
+      <w:start w:val="1"/>
+      <w:numFmt w:val="bullet"/>
+      <w:lvlText w:val=""/>
+      <w:lvlJc w:val="left"/>
+      <w:pPr>
+        <w:ind w:left="7015" w:hanging="360"/>
+      </w:pPr>
+      <w:rPr>
+        <w:rFonts w:ascii="Wingdings" w:hAnsi="Wingdings" w:hint="default"/>
+      </w:rPr>
+    </w:lvl>
+  </w:abstractNum>
+  <w:abstractNum w:abstractNumId="5" w15:restartNumberingAfterBreak="0">
     <w:nsid w:val="7C7016CE"/>
     <w:multiLevelType w:val="hybridMultilevel"/>
     <w:tmpl w:val="3EC80D7E"/>
@@ -2966,16 +5248,22 @@
     </w:lvl>
   </w:abstractNum>
   <w:num w:numId="1">
+    <w:abstractNumId w:val="2"/>
+  </w:num>
+  <w:num w:numId="2">
     <w:abstractNumId w:val="1"/>
   </w:num>
-  <w:num w:numId="2">
+  <w:num w:numId="3">
+    <w:abstractNumId w:val="5"/>
+  </w:num>
+  <w:num w:numId="4">
+    <w:abstractNumId w:val="3"/>
+  </w:num>
+  <w:num w:numId="5">
     <w:abstractNumId w:val="0"/>
   </w:num>
-  <w:num w:numId="3">
-    <w:abstractNumId w:val="3"/>
-  </w:num>
-  <w:num w:numId="4">
-    <w:abstractNumId w:val="2"/>
+  <w:num w:numId="6">
+    <w:abstractNumId w:val="4"/>
   </w:num>
 </w:numbering>
 </file>
@@ -3431,6 +5719,28 @@
       <w:szCs w:val="26"/>
     </w:rPr>
   </w:style>
+  <w:style w:type="paragraph" w:styleId="Heading3">
+    <w:name w:val="heading 3"/>
+    <w:basedOn w:val="Normal"/>
+    <w:next w:val="Normal"/>
+    <w:link w:val="Heading3Char"/>
+    <w:uiPriority w:val="9"/>
+    <w:unhideWhenUsed/>
+    <w:qFormat/>
+    <w:rsid w:val="00B61FA6"/>
+    <w:pPr>
+      <w:keepNext/>
+      <w:keepLines/>
+      <w:spacing w:before="40" w:after="0"/>
+      <w:outlineLvl w:val="2"/>
+    </w:pPr>
+    <w:rPr>
+      <w:rFonts w:asciiTheme="majorHAnsi" w:eastAsiaTheme="majorEastAsia" w:hAnsiTheme="majorHAnsi" w:cstheme="majorBidi"/>
+      <w:color w:val="1F3763" w:themeColor="accent1" w:themeShade="7F"/>
+      <w:sz w:val="24"/>
+      <w:szCs w:val="24"/>
+    </w:rPr>
+  </w:style>
   <w:style w:type="character" w:default="1" w:styleId="DefaultParagraphFont">
     <w:name w:val="Default Paragraph Font"/>
     <w:uiPriority w:val="1"/>
@@ -3676,7 +5986,6 @@
     <w:next w:val="Normal"/>
     <w:autoRedefine/>
     <w:uiPriority w:val="39"/>
-    <w:semiHidden/>
     <w:unhideWhenUsed/>
     <w:rsid w:val="00EE3536"/>
     <w:pPr>
@@ -3810,6 +6119,50 @@
       <w:rFonts w:asciiTheme="minorHAnsi" w:hAnsiTheme="minorHAnsi" w:cstheme="minorHAnsi"/>
       <w:sz w:val="18"/>
       <w:szCs w:val="18"/>
+    </w:rPr>
+  </w:style>
+  <w:style w:type="paragraph" w:styleId="HTMLPreformatted">
+    <w:name w:val="HTML Preformatted"/>
+    <w:basedOn w:val="Normal"/>
+    <w:link w:val="HTMLPreformattedChar"/>
+    <w:uiPriority w:val="99"/>
+    <w:semiHidden/>
+    <w:unhideWhenUsed/>
+    <w:rsid w:val="00B61FA6"/>
+    <w:pPr>
+      <w:spacing w:after="0" w:line="240" w:lineRule="auto"/>
+    </w:pPr>
+    <w:rPr>
+      <w:rFonts w:ascii="Consolas" w:hAnsi="Consolas" w:cs="Consolas"/>
+      <w:sz w:val="20"/>
+      <w:szCs w:val="20"/>
+    </w:rPr>
+  </w:style>
+  <w:style w:type="character" w:customStyle="1" w:styleId="HTMLPreformattedChar">
+    <w:name w:val="HTML Preformatted Char"/>
+    <w:basedOn w:val="DefaultParagraphFont"/>
+    <w:link w:val="HTMLPreformatted"/>
+    <w:uiPriority w:val="99"/>
+    <w:semiHidden/>
+    <w:rsid w:val="00B61FA6"/>
+    <w:rPr>
+      <w:rFonts w:ascii="Consolas" w:eastAsia="Calibri" w:hAnsi="Consolas" w:cs="Consolas"/>
+      <w:color w:val="000000"/>
+      <w:sz w:val="20"/>
+      <w:szCs w:val="20"/>
+      <w:lang w:val="en-GB" w:eastAsia="en-GB"/>
+    </w:rPr>
+  </w:style>
+  <w:style w:type="character" w:customStyle="1" w:styleId="Heading3Char">
+    <w:name w:val="Heading 3 Char"/>
+    <w:basedOn w:val="DefaultParagraphFont"/>
+    <w:link w:val="Heading3"/>
+    <w:uiPriority w:val="9"/>
+    <w:rsid w:val="00B61FA6"/>
+    <w:rPr>
+      <w:rFonts w:asciiTheme="majorHAnsi" w:eastAsiaTheme="majorEastAsia" w:hAnsiTheme="majorHAnsi" w:cstheme="majorBidi"/>
+      <w:color w:val="1F3763" w:themeColor="accent1" w:themeShade="7F"/>
+      <w:lang w:val="en-GB" w:eastAsia="en-GB"/>
     </w:rPr>
   </w:style>
 </w:styles>
@@ -4138,7 +6491,7 @@
 </file>
 
 <file path=customXml/itemProps1.xml><?xml version="1.0" encoding="utf-8"?>
-<ds:datastoreItem xmlns:ds="http://schemas.openxmlformats.org/officeDocument/2006/customXml" ds:itemID="{A71023E3-05FE-D643-8922-FB19B4D35536}">
+<ds:datastoreItem xmlns:ds="http://schemas.openxmlformats.org/officeDocument/2006/customXml" ds:itemID="{E0B646B9-1467-4E47-A571-713948F82778}">
   <ds:schemaRefs>
     <ds:schemaRef ds:uri="http://schemas.openxmlformats.org/officeDocument/2006/bibliography"/>
   </ds:schemaRefs>

</xml_diff>